<commit_message>
new file:   Function/BT Lab Ham 3.pdf 	new file:   Function/BT Lab Ham 7 Menu HinhHoc.pdf 	modified:   Function/Function.docx 	deleted:    Function/~$nction.docx
</commit_message>
<xml_diff>
--- a/Function/Function.docx
+++ b/Function/Function.docx
@@ -53,7 +53,33 @@
           <w:sz w:val="44"/>
           <w:szCs w:val="44"/>
         </w:rPr>
-        <w:t>(Hàm)</w:t>
+        <w:t>(</w:t>
+      </w:r>
+      <w:proofErr w:type="spellStart"/>
+      <w:r>
+        <w:rPr>
+          <w:b/>
+          <w:bCs/>
+          <w:i/>
+          <w:iCs/>
+          <w:color w:val="FF4BD8"/>
+          <w:sz w:val="44"/>
+          <w:szCs w:val="44"/>
+        </w:rPr>
+        <w:t>Hàm</w:t>
+      </w:r>
+      <w:proofErr w:type="spellEnd"/>
+      <w:r>
+        <w:rPr>
+          <w:b/>
+          <w:bCs/>
+          <w:i/>
+          <w:iCs/>
+          <w:color w:val="FF4BD8"/>
+          <w:sz w:val="44"/>
+          <w:szCs w:val="44"/>
+        </w:rPr>
+        <w:t>)</w:t>
       </w:r>
     </w:p>
     <w:p>
@@ -68,6 +94,7 @@
           <w:u w:val="single"/>
         </w:rPr>
       </w:pPr>
+      <w:proofErr w:type="spellStart"/>
       <w:r>
         <w:rPr>
           <w:b/>
@@ -77,15 +104,224 @@
           <w:szCs w:val="32"/>
           <w:u w:val="single"/>
         </w:rPr>
-        <w:t>I.Định nghĩa</w:t>
-      </w:r>
+        <w:t>I.Định</w:t>
+      </w:r>
+      <w:proofErr w:type="spellEnd"/>
+      <w:r>
+        <w:rPr>
+          <w:b/>
+          <w:bCs/>
+          <w:color w:val="00B050"/>
+          <w:sz w:val="32"/>
+          <w:szCs w:val="32"/>
+          <w:u w:val="single"/>
+        </w:rPr>
+        <w:t xml:space="preserve"> </w:t>
+      </w:r>
+      <w:proofErr w:type="spellStart"/>
+      <w:r>
+        <w:rPr>
+          <w:b/>
+          <w:bCs/>
+          <w:color w:val="00B050"/>
+          <w:sz w:val="32"/>
+          <w:szCs w:val="32"/>
+          <w:u w:val="single"/>
+        </w:rPr>
+        <w:t>nghĩa</w:t>
+      </w:r>
+      <w:proofErr w:type="spellEnd"/>
     </w:p>
     <w:p>
       <w:pPr>
         <w:spacing w:after="0"/>
       </w:pPr>
       <w:r>
-        <w:t>- Hàm là 1 đoạn chương trình được đóng gói thành đơn vị thực thi dung để thực hiện 1 tác vụ độc lập trong chương trình.</w:t>
+        <w:t xml:space="preserve">- </w:t>
+      </w:r>
+      <w:proofErr w:type="spellStart"/>
+      <w:r>
+        <w:t>Hàm</w:t>
+      </w:r>
+      <w:proofErr w:type="spellEnd"/>
+      <w:r>
+        <w:t xml:space="preserve"> </w:t>
+      </w:r>
+      <w:proofErr w:type="spellStart"/>
+      <w:r>
+        <w:t>là</w:t>
+      </w:r>
+      <w:proofErr w:type="spellEnd"/>
+      <w:r>
+        <w:t xml:space="preserve"> 1 </w:t>
+      </w:r>
+      <w:proofErr w:type="spellStart"/>
+      <w:r>
+        <w:t>đoạn</w:t>
+      </w:r>
+      <w:proofErr w:type="spellEnd"/>
+      <w:r>
+        <w:t xml:space="preserve"> </w:t>
+      </w:r>
+      <w:proofErr w:type="spellStart"/>
+      <w:r>
+        <w:t>chương</w:t>
+      </w:r>
+      <w:proofErr w:type="spellEnd"/>
+      <w:r>
+        <w:t xml:space="preserve"> </w:t>
+      </w:r>
+      <w:proofErr w:type="spellStart"/>
+      <w:r>
+        <w:t>trình</w:t>
+      </w:r>
+      <w:proofErr w:type="spellEnd"/>
+      <w:r>
+        <w:t xml:space="preserve"> </w:t>
+      </w:r>
+      <w:proofErr w:type="spellStart"/>
+      <w:r>
+        <w:t>được</w:t>
+      </w:r>
+      <w:proofErr w:type="spellEnd"/>
+      <w:r>
+        <w:t xml:space="preserve"> </w:t>
+      </w:r>
+      <w:proofErr w:type="spellStart"/>
+      <w:r>
+        <w:t>đóng</w:t>
+      </w:r>
+      <w:proofErr w:type="spellEnd"/>
+      <w:r>
+        <w:t xml:space="preserve"> </w:t>
+      </w:r>
+      <w:proofErr w:type="spellStart"/>
+      <w:r>
+        <w:t>gói</w:t>
+      </w:r>
+      <w:proofErr w:type="spellEnd"/>
+      <w:r>
+        <w:t xml:space="preserve"> </w:t>
+      </w:r>
+      <w:proofErr w:type="spellStart"/>
+      <w:r>
+        <w:t>thành</w:t>
+      </w:r>
+      <w:proofErr w:type="spellEnd"/>
+      <w:r>
+        <w:t xml:space="preserve"> </w:t>
+      </w:r>
+      <w:proofErr w:type="spellStart"/>
+      <w:r>
+        <w:t>đơn</w:t>
+      </w:r>
+      <w:proofErr w:type="spellEnd"/>
+      <w:r>
+        <w:t xml:space="preserve"> </w:t>
+      </w:r>
+      <w:proofErr w:type="spellStart"/>
+      <w:r>
+        <w:t>vị</w:t>
+      </w:r>
+      <w:proofErr w:type="spellEnd"/>
+      <w:r>
+        <w:t xml:space="preserve"> </w:t>
+      </w:r>
+      <w:proofErr w:type="spellStart"/>
+      <w:r>
+        <w:t>thực</w:t>
+      </w:r>
+      <w:proofErr w:type="spellEnd"/>
+      <w:r>
+        <w:t xml:space="preserve"> </w:t>
+      </w:r>
+      <w:proofErr w:type="spellStart"/>
+      <w:r>
+        <w:t>thi</w:t>
+      </w:r>
+      <w:proofErr w:type="spellEnd"/>
+      <w:r>
+        <w:t xml:space="preserve"> dung </w:t>
+      </w:r>
+      <w:proofErr w:type="spellStart"/>
+      <w:r>
+        <w:t>để</w:t>
+      </w:r>
+      <w:proofErr w:type="spellEnd"/>
+      <w:r>
+        <w:t xml:space="preserve"> </w:t>
+      </w:r>
+      <w:proofErr w:type="spellStart"/>
+      <w:r>
+        <w:t>thực</w:t>
+      </w:r>
+      <w:proofErr w:type="spellEnd"/>
+      <w:r>
+        <w:t xml:space="preserve"> </w:t>
+      </w:r>
+      <w:proofErr w:type="spellStart"/>
+      <w:r>
+        <w:t>hiện</w:t>
+      </w:r>
+      <w:proofErr w:type="spellEnd"/>
+      <w:r>
+        <w:t xml:space="preserve"> 1 </w:t>
+      </w:r>
+      <w:proofErr w:type="spellStart"/>
+      <w:r>
+        <w:t>tác</w:t>
+      </w:r>
+      <w:proofErr w:type="spellEnd"/>
+      <w:r>
+        <w:t xml:space="preserve"> </w:t>
+      </w:r>
+      <w:proofErr w:type="spellStart"/>
+      <w:r>
+        <w:t>vụ</w:t>
+      </w:r>
+      <w:proofErr w:type="spellEnd"/>
+      <w:r>
+        <w:t xml:space="preserve"> </w:t>
+      </w:r>
+      <w:proofErr w:type="spellStart"/>
+      <w:r>
+        <w:t>độc</w:t>
+      </w:r>
+      <w:proofErr w:type="spellEnd"/>
+      <w:r>
+        <w:t xml:space="preserve"> </w:t>
+      </w:r>
+      <w:proofErr w:type="spellStart"/>
+      <w:r>
+        <w:t>lập</w:t>
+      </w:r>
+      <w:proofErr w:type="spellEnd"/>
+      <w:r>
+        <w:t xml:space="preserve"> </w:t>
+      </w:r>
+      <w:proofErr w:type="spellStart"/>
+      <w:r>
+        <w:t>trong</w:t>
+      </w:r>
+      <w:proofErr w:type="spellEnd"/>
+      <w:r>
+        <w:t xml:space="preserve"> </w:t>
+      </w:r>
+      <w:proofErr w:type="spellStart"/>
+      <w:r>
+        <w:t>chương</w:t>
+      </w:r>
+      <w:proofErr w:type="spellEnd"/>
+      <w:r>
+        <w:t xml:space="preserve"> </w:t>
+      </w:r>
+      <w:proofErr w:type="spellStart"/>
+      <w:r>
+        <w:t>trình</w:t>
+      </w:r>
+      <w:proofErr w:type="spellEnd"/>
+      <w:r>
+        <w:t>.</w:t>
       </w:r>
     </w:p>
     <w:p>
@@ -93,7 +329,63 @@
         <w:spacing w:after="0"/>
       </w:pPr>
       <w:r>
-        <w:t>- Hàm còn được gọi là chương trình con</w:t>
+        <w:t xml:space="preserve">- </w:t>
+      </w:r>
+      <w:proofErr w:type="spellStart"/>
+      <w:r>
+        <w:t>Hàm</w:t>
+      </w:r>
+      <w:proofErr w:type="spellEnd"/>
+      <w:r>
+        <w:t xml:space="preserve"> </w:t>
+      </w:r>
+      <w:proofErr w:type="spellStart"/>
+      <w:r>
+        <w:t>còn</w:t>
+      </w:r>
+      <w:proofErr w:type="spellEnd"/>
+      <w:r>
+        <w:t xml:space="preserve"> </w:t>
+      </w:r>
+      <w:proofErr w:type="spellStart"/>
+      <w:r>
+        <w:t>được</w:t>
+      </w:r>
+      <w:proofErr w:type="spellEnd"/>
+      <w:r>
+        <w:t xml:space="preserve"> </w:t>
+      </w:r>
+      <w:proofErr w:type="spellStart"/>
+      <w:r>
+        <w:t>gọi</w:t>
+      </w:r>
+      <w:proofErr w:type="spellEnd"/>
+      <w:r>
+        <w:t xml:space="preserve"> </w:t>
+      </w:r>
+      <w:proofErr w:type="spellStart"/>
+      <w:r>
+        <w:t>là</w:t>
+      </w:r>
+      <w:proofErr w:type="spellEnd"/>
+      <w:r>
+        <w:t xml:space="preserve"> </w:t>
+      </w:r>
+      <w:proofErr w:type="spellStart"/>
+      <w:r>
+        <w:t>chương</w:t>
+      </w:r>
+      <w:proofErr w:type="spellEnd"/>
+      <w:r>
+        <w:t xml:space="preserve"> </w:t>
+      </w:r>
+      <w:proofErr w:type="spellStart"/>
+      <w:r>
+        <w:t>trình</w:t>
+      </w:r>
+      <w:proofErr w:type="spellEnd"/>
+      <w:r>
+        <w:t xml:space="preserve"> con</w:t>
       </w:r>
     </w:p>
     <w:p>
@@ -101,7 +393,39 @@
         <w:spacing w:after="0"/>
       </w:pPr>
       <w:r>
-        <w:t>- Lợi ích của hàm:</w:t>
+        <w:t xml:space="preserve">- </w:t>
+      </w:r>
+      <w:proofErr w:type="spellStart"/>
+      <w:r>
+        <w:t>Lợi</w:t>
+      </w:r>
+      <w:proofErr w:type="spellEnd"/>
+      <w:r>
+        <w:t xml:space="preserve"> </w:t>
+      </w:r>
+      <w:proofErr w:type="spellStart"/>
+      <w:r>
+        <w:t>ích</w:t>
+      </w:r>
+      <w:proofErr w:type="spellEnd"/>
+      <w:r>
+        <w:t xml:space="preserve"> </w:t>
+      </w:r>
+      <w:proofErr w:type="spellStart"/>
+      <w:r>
+        <w:t>của</w:t>
+      </w:r>
+      <w:proofErr w:type="spellEnd"/>
+      <w:r>
+        <w:t xml:space="preserve"> </w:t>
+      </w:r>
+      <w:proofErr w:type="spellStart"/>
+      <w:r>
+        <w:t>hàm</w:t>
+      </w:r>
+      <w:proofErr w:type="spellEnd"/>
+      <w:r>
+        <w:t>:</w:t>
       </w:r>
     </w:p>
     <w:p>
@@ -110,7 +434,159 @@
       </w:pPr>
       <w:r>
         <w:tab/>
-        <w:t>+ Cho phép tái sử dụng mã nguồn, hàm chỉ cần định nghĩa 1 lần nhưng có thể sử dụng nhiều lần.</w:t>
+        <w:t xml:space="preserve">+ Cho </w:t>
+      </w:r>
+      <w:proofErr w:type="spellStart"/>
+      <w:r>
+        <w:t>phép</w:t>
+      </w:r>
+      <w:proofErr w:type="spellEnd"/>
+      <w:r>
+        <w:t xml:space="preserve"> </w:t>
+      </w:r>
+      <w:proofErr w:type="spellStart"/>
+      <w:r>
+        <w:t>tái</w:t>
+      </w:r>
+      <w:proofErr w:type="spellEnd"/>
+      <w:r>
+        <w:t xml:space="preserve"> </w:t>
+      </w:r>
+      <w:proofErr w:type="spellStart"/>
+      <w:r>
+        <w:t>sử</w:t>
+      </w:r>
+      <w:proofErr w:type="spellEnd"/>
+      <w:r>
+        <w:t xml:space="preserve"> </w:t>
+      </w:r>
+      <w:proofErr w:type="spellStart"/>
+      <w:r>
+        <w:t>dụng</w:t>
+      </w:r>
+      <w:proofErr w:type="spellEnd"/>
+      <w:r>
+        <w:t xml:space="preserve"> </w:t>
+      </w:r>
+      <w:proofErr w:type="spellStart"/>
+      <w:r>
+        <w:t>mã</w:t>
+      </w:r>
+      <w:proofErr w:type="spellEnd"/>
+      <w:r>
+        <w:t xml:space="preserve"> </w:t>
+      </w:r>
+      <w:proofErr w:type="spellStart"/>
+      <w:r>
+        <w:t>nguồn</w:t>
+      </w:r>
+      <w:proofErr w:type="spellEnd"/>
+      <w:r>
+        <w:t xml:space="preserve">, </w:t>
+      </w:r>
+      <w:proofErr w:type="spellStart"/>
+      <w:r>
+        <w:t>hàm</w:t>
+      </w:r>
+      <w:proofErr w:type="spellEnd"/>
+      <w:r>
+        <w:t xml:space="preserve"> </w:t>
+      </w:r>
+      <w:proofErr w:type="spellStart"/>
+      <w:r>
+        <w:t>chỉ</w:t>
+      </w:r>
+      <w:proofErr w:type="spellEnd"/>
+      <w:r>
+        <w:t xml:space="preserve"> </w:t>
+      </w:r>
+      <w:proofErr w:type="spellStart"/>
+      <w:r>
+        <w:t>cần</w:t>
+      </w:r>
+      <w:proofErr w:type="spellEnd"/>
+      <w:r>
+        <w:t xml:space="preserve"> </w:t>
+      </w:r>
+      <w:proofErr w:type="spellStart"/>
+      <w:r>
+        <w:t>định</w:t>
+      </w:r>
+      <w:proofErr w:type="spellEnd"/>
+      <w:r>
+        <w:t xml:space="preserve"> </w:t>
+      </w:r>
+      <w:proofErr w:type="spellStart"/>
+      <w:r>
+        <w:t>nghĩa</w:t>
+      </w:r>
+      <w:proofErr w:type="spellEnd"/>
+      <w:r>
+        <w:t xml:space="preserve"> 1 </w:t>
+      </w:r>
+      <w:proofErr w:type="spellStart"/>
+      <w:r>
+        <w:t>lần</w:t>
+      </w:r>
+      <w:proofErr w:type="spellEnd"/>
+      <w:r>
+        <w:t xml:space="preserve"> </w:t>
+      </w:r>
+      <w:proofErr w:type="spellStart"/>
+      <w:r>
+        <w:t>nhưng</w:t>
+      </w:r>
+      <w:proofErr w:type="spellEnd"/>
+      <w:r>
+        <w:t xml:space="preserve"> </w:t>
+      </w:r>
+      <w:proofErr w:type="spellStart"/>
+      <w:r>
+        <w:t>có</w:t>
+      </w:r>
+      <w:proofErr w:type="spellEnd"/>
+      <w:r>
+        <w:t xml:space="preserve"> </w:t>
+      </w:r>
+      <w:proofErr w:type="spellStart"/>
+      <w:r>
+        <w:t>thể</w:t>
+      </w:r>
+      <w:proofErr w:type="spellEnd"/>
+      <w:r>
+        <w:t xml:space="preserve"> </w:t>
+      </w:r>
+      <w:proofErr w:type="spellStart"/>
+      <w:r>
+        <w:t>sử</w:t>
+      </w:r>
+      <w:proofErr w:type="spellEnd"/>
+      <w:r>
+        <w:t xml:space="preserve"> </w:t>
+      </w:r>
+      <w:proofErr w:type="spellStart"/>
+      <w:r>
+        <w:t>dụng</w:t>
+      </w:r>
+      <w:proofErr w:type="spellEnd"/>
+      <w:r>
+        <w:t xml:space="preserve"> </w:t>
+      </w:r>
+      <w:proofErr w:type="spellStart"/>
+      <w:r>
+        <w:t>nhiều</w:t>
+      </w:r>
+      <w:proofErr w:type="spellEnd"/>
+      <w:r>
+        <w:t xml:space="preserve"> </w:t>
+      </w:r>
+      <w:proofErr w:type="spellStart"/>
+      <w:r>
+        <w:t>lần</w:t>
+      </w:r>
+      <w:proofErr w:type="spellEnd"/>
+      <w:r>
+        <w:t>.</w:t>
       </w:r>
     </w:p>
     <w:p>
@@ -119,15 +595,156 @@
       </w:pPr>
       <w:r>
         <w:tab/>
-        <w:t>+ Sử dụng hàm viết chương trình dễ phát triển, dễ gỡ lỗi, dễ bảo trì.</w:t>
+        <w:t xml:space="preserve">+ </w:t>
+      </w:r>
+      <w:proofErr w:type="spellStart"/>
+      <w:r>
+        <w:t>Sử</w:t>
+      </w:r>
+      <w:proofErr w:type="spellEnd"/>
+      <w:r>
+        <w:t xml:space="preserve"> </w:t>
+      </w:r>
+      <w:proofErr w:type="spellStart"/>
+      <w:r>
+        <w:t>dụng</w:t>
+      </w:r>
+      <w:proofErr w:type="spellEnd"/>
+      <w:r>
+        <w:t xml:space="preserve"> </w:t>
+      </w:r>
+      <w:proofErr w:type="spellStart"/>
+      <w:r>
+        <w:t>hàm</w:t>
+      </w:r>
+      <w:proofErr w:type="spellEnd"/>
+      <w:r>
+        <w:t xml:space="preserve"> </w:t>
+      </w:r>
+      <w:proofErr w:type="spellStart"/>
+      <w:r>
+        <w:t>viết</w:t>
+      </w:r>
+      <w:proofErr w:type="spellEnd"/>
+      <w:r>
+        <w:t xml:space="preserve"> </w:t>
+      </w:r>
+      <w:proofErr w:type="spellStart"/>
+      <w:r>
+        <w:t>chương</w:t>
+      </w:r>
+      <w:proofErr w:type="spellEnd"/>
+      <w:r>
+        <w:t xml:space="preserve"> </w:t>
+      </w:r>
+      <w:proofErr w:type="spellStart"/>
+      <w:r>
+        <w:t>trình</w:t>
+      </w:r>
+      <w:proofErr w:type="spellEnd"/>
+      <w:r>
+        <w:t xml:space="preserve"> </w:t>
+      </w:r>
+      <w:proofErr w:type="spellStart"/>
+      <w:r>
+        <w:t>dễ</w:t>
+      </w:r>
+      <w:proofErr w:type="spellEnd"/>
+      <w:r>
+        <w:t xml:space="preserve"> </w:t>
+      </w:r>
+      <w:proofErr w:type="spellStart"/>
+      <w:r>
+        <w:t>phát</w:t>
+      </w:r>
+      <w:proofErr w:type="spellEnd"/>
+      <w:r>
+        <w:t xml:space="preserve"> </w:t>
+      </w:r>
+      <w:proofErr w:type="spellStart"/>
+      <w:r>
+        <w:t>triển</w:t>
+      </w:r>
+      <w:proofErr w:type="spellEnd"/>
+      <w:r>
+        <w:t xml:space="preserve">, </w:t>
+      </w:r>
+      <w:proofErr w:type="spellStart"/>
+      <w:r>
+        <w:t>dễ</w:t>
+      </w:r>
+      <w:proofErr w:type="spellEnd"/>
+      <w:r>
+        <w:t xml:space="preserve"> </w:t>
+      </w:r>
+      <w:proofErr w:type="spellStart"/>
+      <w:r>
+        <w:t>gỡ</w:t>
+      </w:r>
+      <w:proofErr w:type="spellEnd"/>
+      <w:r>
+        <w:t xml:space="preserve"> </w:t>
+      </w:r>
+      <w:proofErr w:type="spellStart"/>
+      <w:r>
+        <w:t>lỗi</w:t>
+      </w:r>
+      <w:proofErr w:type="spellEnd"/>
+      <w:r>
+        <w:t xml:space="preserve">, </w:t>
+      </w:r>
+      <w:proofErr w:type="spellStart"/>
+      <w:r>
+        <w:t>dễ</w:t>
+      </w:r>
+      <w:proofErr w:type="spellEnd"/>
+      <w:r>
+        <w:t xml:space="preserve"> </w:t>
+      </w:r>
+      <w:proofErr w:type="spellStart"/>
+      <w:r>
+        <w:t>bảo</w:t>
+      </w:r>
+      <w:proofErr w:type="spellEnd"/>
+      <w:r>
+        <w:t xml:space="preserve"> </w:t>
+      </w:r>
+      <w:proofErr w:type="spellStart"/>
+      <w:r>
+        <w:t>trì</w:t>
+      </w:r>
+      <w:proofErr w:type="spellEnd"/>
+      <w:r>
+        <w:t>.</w:t>
       </w:r>
     </w:p>
     <w:p>
       <w:pPr>
         <w:spacing w:after="0"/>
       </w:pPr>
-      <w:r>
-        <w:t>Có 2 loại hàm:</w:t>
+      <w:proofErr w:type="spellStart"/>
+      <w:r>
+        <w:t>Có</w:t>
+      </w:r>
+      <w:proofErr w:type="spellEnd"/>
+      <w:r>
+        <w:t xml:space="preserve"> 2 </w:t>
+      </w:r>
+      <w:proofErr w:type="spellStart"/>
+      <w:r>
+        <w:t>loại</w:t>
+      </w:r>
+      <w:proofErr w:type="spellEnd"/>
+      <w:r>
+        <w:t xml:space="preserve"> </w:t>
+      </w:r>
+      <w:proofErr w:type="spellStart"/>
+      <w:r>
+        <w:t>hàm</w:t>
+      </w:r>
+      <w:proofErr w:type="spellEnd"/>
+      <w:r>
+        <w:t>:</w:t>
       </w:r>
     </w:p>
     <w:p>
@@ -139,8 +756,69 @@
         </w:numPr>
         <w:spacing w:after="0"/>
       </w:pPr>
-      <w:r>
-        <w:t>Hàm dựng sẵn: Hàm đc cung cấp bởi C++</w:t>
+      <w:proofErr w:type="spellStart"/>
+      <w:r>
+        <w:t>Hàm</w:t>
+      </w:r>
+      <w:proofErr w:type="spellEnd"/>
+      <w:r>
+        <w:t xml:space="preserve"> </w:t>
+      </w:r>
+      <w:proofErr w:type="spellStart"/>
+      <w:r>
+        <w:t>dựng</w:t>
+      </w:r>
+      <w:proofErr w:type="spellEnd"/>
+      <w:r>
+        <w:t xml:space="preserve"> </w:t>
+      </w:r>
+      <w:proofErr w:type="spellStart"/>
+      <w:r>
+        <w:t>sẵn</w:t>
+      </w:r>
+      <w:proofErr w:type="spellEnd"/>
+      <w:r>
+        <w:t xml:space="preserve">: </w:t>
+      </w:r>
+      <w:proofErr w:type="spellStart"/>
+      <w:r>
+        <w:t>Hàm</w:t>
+      </w:r>
+      <w:proofErr w:type="spellEnd"/>
+      <w:r>
+        <w:t xml:space="preserve"> </w:t>
+      </w:r>
+      <w:proofErr w:type="spellStart"/>
+      <w:r>
+        <w:t>đc</w:t>
+      </w:r>
+      <w:proofErr w:type="spellEnd"/>
+      <w:r>
+        <w:t xml:space="preserve"> </w:t>
+      </w:r>
+      <w:proofErr w:type="spellStart"/>
+      <w:r>
+        <w:t>cung</w:t>
+      </w:r>
+      <w:proofErr w:type="spellEnd"/>
+      <w:r>
+        <w:t xml:space="preserve"> </w:t>
+      </w:r>
+      <w:proofErr w:type="spellStart"/>
+      <w:r>
+        <w:t>cấp</w:t>
+      </w:r>
+      <w:proofErr w:type="spellEnd"/>
+      <w:r>
+        <w:t xml:space="preserve"> </w:t>
+      </w:r>
+      <w:proofErr w:type="spellStart"/>
+      <w:r>
+        <w:t>bởi</w:t>
+      </w:r>
+      <w:proofErr w:type="spellEnd"/>
+      <w:r>
+        <w:t xml:space="preserve"> C++</w:t>
       </w:r>
     </w:p>
     <w:p>
@@ -152,17 +830,3225 @@
         </w:numPr>
         <w:spacing w:after="0"/>
       </w:pPr>
-      <w:r>
-        <w:t>Hàm do ng dung tự định nghĩa: Tự viết ra hàm</w:t>
-      </w:r>
+      <w:proofErr w:type="spellStart"/>
+      <w:r>
+        <w:t>Hàm</w:t>
+      </w:r>
+      <w:proofErr w:type="spellEnd"/>
+      <w:r>
+        <w:t xml:space="preserve"> do ng dung </w:t>
+      </w:r>
+      <w:proofErr w:type="spellStart"/>
+      <w:r>
+        <w:t>tự</w:t>
+      </w:r>
+      <w:proofErr w:type="spellEnd"/>
+      <w:r>
+        <w:t xml:space="preserve"> </w:t>
+      </w:r>
+      <w:proofErr w:type="spellStart"/>
+      <w:r>
+        <w:t>định</w:t>
+      </w:r>
+      <w:proofErr w:type="spellEnd"/>
+      <w:r>
+        <w:t xml:space="preserve"> </w:t>
+      </w:r>
+      <w:proofErr w:type="spellStart"/>
+      <w:r>
+        <w:t>nghĩa</w:t>
+      </w:r>
+      <w:proofErr w:type="spellEnd"/>
+      <w:r>
+        <w:t xml:space="preserve">: </w:t>
+      </w:r>
+      <w:proofErr w:type="spellStart"/>
+      <w:r>
+        <w:t>Tự</w:t>
+      </w:r>
+      <w:proofErr w:type="spellEnd"/>
+      <w:r>
+        <w:t xml:space="preserve"> </w:t>
+      </w:r>
+      <w:proofErr w:type="spellStart"/>
+      <w:r>
+        <w:t>viết</w:t>
+      </w:r>
+      <w:proofErr w:type="spellEnd"/>
+      <w:r>
+        <w:t xml:space="preserve"> </w:t>
+      </w:r>
+      <w:proofErr w:type="spellStart"/>
+      <w:r>
+        <w:t>ra</w:t>
+      </w:r>
+      <w:proofErr w:type="spellEnd"/>
+      <w:r>
+        <w:t xml:space="preserve"> </w:t>
+      </w:r>
+      <w:proofErr w:type="spellStart"/>
+      <w:r>
+        <w:t>hàm</w:t>
+      </w:r>
+      <w:proofErr w:type="spellEnd"/>
     </w:p>
     <w:p>
       <w:pPr>
+        <w:pStyle w:val="ListParagraph"/>
         <w:spacing w:after="0"/>
       </w:pPr>
-      <w:r>
-        <w:t xml:space="preserve">Chú ý: Để sử dụng những hàm có sẵn trong thư viện C++ ta cần phải #include &lt;thư viện&gt; trc khi sử dụng </w:t>
-      </w:r>
+    </w:p>
+    <w:p>
+      <w:pPr>
+        <w:spacing w:after="0"/>
+        <w:ind w:left="720"/>
+        <w:rPr>
+          <w:b/>
+          <w:bCs/>
+        </w:rPr>
+      </w:pPr>
+      <w:proofErr w:type="spellStart"/>
+      <w:r>
+        <w:rPr>
+          <w:b/>
+          <w:bCs/>
+          <w:color w:val="FF0000"/>
+        </w:rPr>
+        <w:t>Chú</w:t>
+      </w:r>
+      <w:proofErr w:type="spellEnd"/>
+      <w:r>
+        <w:rPr>
+          <w:b/>
+          <w:bCs/>
+          <w:color w:val="FF0000"/>
+        </w:rPr>
+        <w:t xml:space="preserve"> ý: </w:t>
+      </w:r>
+      <w:proofErr w:type="spellStart"/>
+      <w:r>
+        <w:rPr>
+          <w:b/>
+          <w:bCs/>
+          <w:color w:val="FF0000"/>
+        </w:rPr>
+        <w:t>Để</w:t>
+      </w:r>
+      <w:proofErr w:type="spellEnd"/>
+      <w:r>
+        <w:rPr>
+          <w:b/>
+          <w:bCs/>
+          <w:color w:val="FF0000"/>
+        </w:rPr>
+        <w:t xml:space="preserve"> </w:t>
+      </w:r>
+      <w:proofErr w:type="spellStart"/>
+      <w:r>
+        <w:rPr>
+          <w:b/>
+          <w:bCs/>
+          <w:color w:val="FF0000"/>
+        </w:rPr>
+        <w:t>sử</w:t>
+      </w:r>
+      <w:proofErr w:type="spellEnd"/>
+      <w:r>
+        <w:rPr>
+          <w:b/>
+          <w:bCs/>
+          <w:color w:val="FF0000"/>
+        </w:rPr>
+        <w:t xml:space="preserve"> </w:t>
+      </w:r>
+      <w:proofErr w:type="spellStart"/>
+      <w:r>
+        <w:rPr>
+          <w:b/>
+          <w:bCs/>
+          <w:color w:val="FF0000"/>
+        </w:rPr>
+        <w:t>dụng</w:t>
+      </w:r>
+      <w:proofErr w:type="spellEnd"/>
+      <w:r>
+        <w:rPr>
+          <w:b/>
+          <w:bCs/>
+          <w:color w:val="FF0000"/>
+        </w:rPr>
+        <w:t xml:space="preserve"> </w:t>
+      </w:r>
+      <w:proofErr w:type="spellStart"/>
+      <w:r>
+        <w:rPr>
+          <w:b/>
+          <w:bCs/>
+          <w:color w:val="FF0000"/>
+        </w:rPr>
+        <w:t>những</w:t>
+      </w:r>
+      <w:proofErr w:type="spellEnd"/>
+      <w:r>
+        <w:rPr>
+          <w:b/>
+          <w:bCs/>
+          <w:color w:val="FF0000"/>
+        </w:rPr>
+        <w:t xml:space="preserve"> </w:t>
+      </w:r>
+      <w:proofErr w:type="spellStart"/>
+      <w:r>
+        <w:rPr>
+          <w:b/>
+          <w:bCs/>
+          <w:color w:val="FF0000"/>
+        </w:rPr>
+        <w:t>hàm</w:t>
+      </w:r>
+      <w:proofErr w:type="spellEnd"/>
+      <w:r>
+        <w:rPr>
+          <w:b/>
+          <w:bCs/>
+          <w:color w:val="FF0000"/>
+        </w:rPr>
+        <w:t xml:space="preserve"> </w:t>
+      </w:r>
+      <w:proofErr w:type="spellStart"/>
+      <w:r>
+        <w:rPr>
+          <w:b/>
+          <w:bCs/>
+          <w:color w:val="FF0000"/>
+        </w:rPr>
+        <w:t>có</w:t>
+      </w:r>
+      <w:proofErr w:type="spellEnd"/>
+      <w:r>
+        <w:rPr>
+          <w:b/>
+          <w:bCs/>
+          <w:color w:val="FF0000"/>
+        </w:rPr>
+        <w:t xml:space="preserve"> </w:t>
+      </w:r>
+      <w:proofErr w:type="spellStart"/>
+      <w:r>
+        <w:rPr>
+          <w:b/>
+          <w:bCs/>
+          <w:color w:val="FF0000"/>
+        </w:rPr>
+        <w:t>sẵn</w:t>
+      </w:r>
+      <w:proofErr w:type="spellEnd"/>
+      <w:r>
+        <w:rPr>
+          <w:b/>
+          <w:bCs/>
+          <w:color w:val="FF0000"/>
+        </w:rPr>
+        <w:t xml:space="preserve"> </w:t>
+      </w:r>
+      <w:proofErr w:type="spellStart"/>
+      <w:r>
+        <w:rPr>
+          <w:b/>
+          <w:bCs/>
+          <w:color w:val="FF0000"/>
+        </w:rPr>
+        <w:t>trong</w:t>
+      </w:r>
+      <w:proofErr w:type="spellEnd"/>
+      <w:r>
+        <w:rPr>
+          <w:b/>
+          <w:bCs/>
+          <w:color w:val="FF0000"/>
+        </w:rPr>
+        <w:t xml:space="preserve"> </w:t>
+      </w:r>
+      <w:proofErr w:type="spellStart"/>
+      <w:r>
+        <w:rPr>
+          <w:b/>
+          <w:bCs/>
+          <w:color w:val="FF0000"/>
+        </w:rPr>
+        <w:t>thư</w:t>
+      </w:r>
+      <w:proofErr w:type="spellEnd"/>
+      <w:r>
+        <w:rPr>
+          <w:b/>
+          <w:bCs/>
+          <w:color w:val="FF0000"/>
+        </w:rPr>
+        <w:t xml:space="preserve"> </w:t>
+      </w:r>
+      <w:proofErr w:type="spellStart"/>
+      <w:r>
+        <w:rPr>
+          <w:b/>
+          <w:bCs/>
+          <w:color w:val="FF0000"/>
+        </w:rPr>
+        <w:t>viện</w:t>
+      </w:r>
+      <w:proofErr w:type="spellEnd"/>
+      <w:r>
+        <w:rPr>
+          <w:b/>
+          <w:bCs/>
+          <w:color w:val="FF0000"/>
+        </w:rPr>
+        <w:t xml:space="preserve"> C++ ta </w:t>
+      </w:r>
+      <w:proofErr w:type="spellStart"/>
+      <w:r>
+        <w:rPr>
+          <w:b/>
+          <w:bCs/>
+          <w:color w:val="FF0000"/>
+        </w:rPr>
+        <w:t>cần</w:t>
+      </w:r>
+      <w:proofErr w:type="spellEnd"/>
+      <w:r>
+        <w:rPr>
+          <w:b/>
+          <w:bCs/>
+          <w:color w:val="FF0000"/>
+        </w:rPr>
+        <w:t xml:space="preserve"> </w:t>
+      </w:r>
+      <w:proofErr w:type="spellStart"/>
+      <w:r>
+        <w:rPr>
+          <w:b/>
+          <w:bCs/>
+          <w:color w:val="FF0000"/>
+        </w:rPr>
+        <w:t>phải</w:t>
+      </w:r>
+      <w:proofErr w:type="spellEnd"/>
+      <w:r>
+        <w:rPr>
+          <w:b/>
+          <w:bCs/>
+          <w:color w:val="FF0000"/>
+        </w:rPr>
+        <w:t xml:space="preserve"> #include &lt;</w:t>
+      </w:r>
+      <w:proofErr w:type="spellStart"/>
+      <w:r>
+        <w:rPr>
+          <w:b/>
+          <w:bCs/>
+          <w:color w:val="FF0000"/>
+        </w:rPr>
+        <w:t>thư</w:t>
+      </w:r>
+      <w:proofErr w:type="spellEnd"/>
+      <w:r>
+        <w:rPr>
+          <w:b/>
+          <w:bCs/>
+          <w:color w:val="FF0000"/>
+        </w:rPr>
+        <w:t xml:space="preserve"> </w:t>
+      </w:r>
+      <w:proofErr w:type="spellStart"/>
+      <w:r>
+        <w:rPr>
+          <w:b/>
+          <w:bCs/>
+          <w:color w:val="FF0000"/>
+        </w:rPr>
+        <w:t>viện</w:t>
+      </w:r>
+      <w:proofErr w:type="spellEnd"/>
+      <w:r>
+        <w:rPr>
+          <w:b/>
+          <w:bCs/>
+          <w:color w:val="FF0000"/>
+        </w:rPr>
+        <w:t xml:space="preserve">&gt; </w:t>
+      </w:r>
+      <w:proofErr w:type="spellStart"/>
+      <w:r>
+        <w:rPr>
+          <w:b/>
+          <w:bCs/>
+          <w:color w:val="FF0000"/>
+        </w:rPr>
+        <w:t>trc</w:t>
+      </w:r>
+      <w:proofErr w:type="spellEnd"/>
+      <w:r>
+        <w:rPr>
+          <w:b/>
+          <w:bCs/>
+          <w:color w:val="FF0000"/>
+        </w:rPr>
+        <w:t xml:space="preserve"> </w:t>
+      </w:r>
+      <w:proofErr w:type="spellStart"/>
+      <w:r>
+        <w:rPr>
+          <w:b/>
+          <w:bCs/>
+          <w:color w:val="FF0000"/>
+        </w:rPr>
+        <w:t>khi</w:t>
+      </w:r>
+      <w:proofErr w:type="spellEnd"/>
+      <w:r>
+        <w:rPr>
+          <w:b/>
+          <w:bCs/>
+          <w:color w:val="FF0000"/>
+        </w:rPr>
+        <w:t xml:space="preserve"> </w:t>
+      </w:r>
+      <w:proofErr w:type="spellStart"/>
+      <w:r>
+        <w:rPr>
+          <w:b/>
+          <w:bCs/>
+          <w:color w:val="FF0000"/>
+        </w:rPr>
+        <w:t>sử</w:t>
+      </w:r>
+      <w:proofErr w:type="spellEnd"/>
+      <w:r>
+        <w:rPr>
+          <w:b/>
+          <w:bCs/>
+          <w:color w:val="FF0000"/>
+        </w:rPr>
+        <w:t xml:space="preserve"> </w:t>
+      </w:r>
+      <w:proofErr w:type="spellStart"/>
+      <w:r>
+        <w:rPr>
+          <w:b/>
+          <w:bCs/>
+          <w:color w:val="FF0000"/>
+        </w:rPr>
+        <w:t>dụng</w:t>
+      </w:r>
+      <w:proofErr w:type="spellEnd"/>
+      <w:r>
+        <w:rPr>
+          <w:b/>
+          <w:bCs/>
+        </w:rPr>
+        <w:t xml:space="preserve"> </w:t>
+      </w:r>
+    </w:p>
+    <w:p>
+      <w:pPr>
+        <w:spacing w:after="0"/>
+      </w:pPr>
+    </w:p>
+    <w:p>
+      <w:pPr>
+        <w:pStyle w:val="ListParagraph"/>
+        <w:numPr>
+          <w:ilvl w:val="0"/>
+          <w:numId w:val="3"/>
+        </w:numPr>
+        <w:spacing w:after="0"/>
+      </w:pPr>
+      <w:proofErr w:type="spellStart"/>
+      <w:r>
+        <w:t>Lệnh</w:t>
+      </w:r>
+      <w:proofErr w:type="spellEnd"/>
+      <w:r>
+        <w:t xml:space="preserve"> </w:t>
+      </w:r>
+      <w:r>
+        <w:rPr>
+          <w:b/>
+          <w:bCs/>
+          <w:color w:val="FF0000"/>
+        </w:rPr>
+        <w:t>Return</w:t>
+      </w:r>
+      <w:r>
+        <w:rPr>
+          <w:b/>
+          <w:bCs/>
+        </w:rPr>
+        <w:t xml:space="preserve"> </w:t>
+      </w:r>
+      <w:proofErr w:type="spellStart"/>
+      <w:r>
+        <w:t>dùng</w:t>
+      </w:r>
+      <w:proofErr w:type="spellEnd"/>
+      <w:r>
+        <w:t xml:space="preserve"> </w:t>
+      </w:r>
+      <w:proofErr w:type="spellStart"/>
+      <w:r>
+        <w:t>để</w:t>
+      </w:r>
+      <w:proofErr w:type="spellEnd"/>
+      <w:r>
+        <w:t xml:space="preserve"> </w:t>
+      </w:r>
+      <w:proofErr w:type="spellStart"/>
+      <w:r>
+        <w:t>thoát</w:t>
+      </w:r>
+      <w:proofErr w:type="spellEnd"/>
+      <w:r>
+        <w:t xml:space="preserve"> </w:t>
+      </w:r>
+      <w:proofErr w:type="spellStart"/>
+      <w:r>
+        <w:t>ra</w:t>
+      </w:r>
+      <w:proofErr w:type="spellEnd"/>
+      <w:r>
+        <w:t xml:space="preserve"> </w:t>
+      </w:r>
+      <w:proofErr w:type="spellStart"/>
+      <w:r>
+        <w:t>khỏi</w:t>
+      </w:r>
+      <w:proofErr w:type="spellEnd"/>
+      <w:r>
+        <w:t xml:space="preserve"> </w:t>
+      </w:r>
+      <w:proofErr w:type="spellStart"/>
+      <w:r>
+        <w:t>hàm</w:t>
+      </w:r>
+      <w:proofErr w:type="spellEnd"/>
+      <w:r>
+        <w:t xml:space="preserve"> </w:t>
+      </w:r>
+      <w:proofErr w:type="spellStart"/>
+      <w:r>
+        <w:t>và</w:t>
+      </w:r>
+      <w:proofErr w:type="spellEnd"/>
+      <w:r>
+        <w:t xml:space="preserve"> </w:t>
+      </w:r>
+      <w:proofErr w:type="spellStart"/>
+      <w:r>
+        <w:t>trả</w:t>
+      </w:r>
+      <w:proofErr w:type="spellEnd"/>
+      <w:r>
+        <w:t xml:space="preserve"> </w:t>
+      </w:r>
+      <w:proofErr w:type="spellStart"/>
+      <w:r>
+        <w:t>về</w:t>
+      </w:r>
+      <w:proofErr w:type="spellEnd"/>
+      <w:r>
+        <w:t xml:space="preserve"> </w:t>
+      </w:r>
+      <w:proofErr w:type="spellStart"/>
+      <w:r>
+        <w:t>giá</w:t>
+      </w:r>
+      <w:proofErr w:type="spellEnd"/>
+      <w:r>
+        <w:t xml:space="preserve"> </w:t>
+      </w:r>
+      <w:proofErr w:type="spellStart"/>
+      <w:r>
+        <w:t>trị</w:t>
+      </w:r>
+      <w:proofErr w:type="spellEnd"/>
+      <w:r>
+        <w:t xml:space="preserve"> </w:t>
+      </w:r>
+      <w:proofErr w:type="spellStart"/>
+      <w:r>
+        <w:t>của</w:t>
+      </w:r>
+      <w:proofErr w:type="spellEnd"/>
+      <w:r>
+        <w:t xml:space="preserve"> </w:t>
+      </w:r>
+      <w:proofErr w:type="spellStart"/>
+      <w:r>
+        <w:t>hàm</w:t>
+      </w:r>
+      <w:proofErr w:type="spellEnd"/>
+    </w:p>
+    <w:p>
+      <w:pPr>
+        <w:pStyle w:val="ListParagraph"/>
+        <w:numPr>
+          <w:ilvl w:val="0"/>
+          <w:numId w:val="3"/>
+        </w:numPr>
+        <w:spacing w:after="0"/>
+      </w:pPr>
+      <w:proofErr w:type="spellStart"/>
+      <w:r>
+        <w:t>Hàm</w:t>
+      </w:r>
+      <w:proofErr w:type="spellEnd"/>
+      <w:r>
+        <w:t xml:space="preserve"> </w:t>
+      </w:r>
+      <w:proofErr w:type="spellStart"/>
+      <w:r>
+        <w:t>có</w:t>
+      </w:r>
+      <w:proofErr w:type="spellEnd"/>
+      <w:r>
+        <w:t xml:space="preserve"> </w:t>
+      </w:r>
+      <w:proofErr w:type="spellStart"/>
+      <w:r>
+        <w:t>thể</w:t>
+      </w:r>
+      <w:proofErr w:type="spellEnd"/>
+      <w:r>
+        <w:t xml:space="preserve"> </w:t>
+      </w:r>
+      <w:proofErr w:type="spellStart"/>
+      <w:r>
+        <w:t>có</w:t>
+      </w:r>
+      <w:proofErr w:type="spellEnd"/>
+      <w:r>
+        <w:t xml:space="preserve"> </w:t>
+      </w:r>
+      <w:proofErr w:type="spellStart"/>
+      <w:r>
+        <w:t>các</w:t>
+      </w:r>
+      <w:proofErr w:type="spellEnd"/>
+      <w:r>
+        <w:t xml:space="preserve"> </w:t>
+      </w:r>
+      <w:proofErr w:type="spellStart"/>
+      <w:r>
+        <w:t>những</w:t>
+      </w:r>
+      <w:proofErr w:type="spellEnd"/>
+      <w:r>
+        <w:t xml:space="preserve"> </w:t>
+      </w:r>
+      <w:proofErr w:type="spellStart"/>
+      <w:r>
+        <w:t>tham</w:t>
+      </w:r>
+      <w:proofErr w:type="spellEnd"/>
+      <w:r>
+        <w:t xml:space="preserve"> </w:t>
+      </w:r>
+      <w:proofErr w:type="spellStart"/>
+      <w:r>
+        <w:t>số</w:t>
+      </w:r>
+      <w:proofErr w:type="spellEnd"/>
+      <w:r>
+        <w:t xml:space="preserve">, </w:t>
+      </w:r>
+      <w:proofErr w:type="spellStart"/>
+      <w:r>
+        <w:t>Tham</w:t>
+      </w:r>
+      <w:proofErr w:type="spellEnd"/>
+      <w:r>
+        <w:t xml:space="preserve"> </w:t>
+      </w:r>
+      <w:proofErr w:type="spellStart"/>
+      <w:r>
+        <w:t>số</w:t>
+      </w:r>
+      <w:proofErr w:type="spellEnd"/>
+      <w:r>
+        <w:t xml:space="preserve"> dung </w:t>
+      </w:r>
+      <w:proofErr w:type="spellStart"/>
+      <w:r>
+        <w:t>để</w:t>
+      </w:r>
+      <w:proofErr w:type="spellEnd"/>
+      <w:r>
+        <w:t xml:space="preserve"> </w:t>
+      </w:r>
+      <w:proofErr w:type="spellStart"/>
+      <w:r>
+        <w:t>nhận</w:t>
+      </w:r>
+      <w:proofErr w:type="spellEnd"/>
+      <w:r>
+        <w:t xml:space="preserve"> </w:t>
+      </w:r>
+      <w:proofErr w:type="spellStart"/>
+      <w:r>
+        <w:t>giá</w:t>
+      </w:r>
+      <w:proofErr w:type="spellEnd"/>
+      <w:r>
+        <w:t xml:space="preserve"> </w:t>
+      </w:r>
+      <w:proofErr w:type="spellStart"/>
+      <w:r>
+        <w:t>trị</w:t>
+      </w:r>
+      <w:proofErr w:type="spellEnd"/>
+      <w:r>
+        <w:t xml:space="preserve"> </w:t>
+      </w:r>
+      <w:proofErr w:type="spellStart"/>
+      <w:r>
+        <w:t>từ</w:t>
+      </w:r>
+      <w:proofErr w:type="spellEnd"/>
+      <w:r>
+        <w:t xml:space="preserve"> </w:t>
+      </w:r>
+      <w:proofErr w:type="spellStart"/>
+      <w:r>
+        <w:t>bên</w:t>
+      </w:r>
+      <w:proofErr w:type="spellEnd"/>
+      <w:r>
+        <w:t xml:space="preserve"> </w:t>
+      </w:r>
+      <w:proofErr w:type="spellStart"/>
+      <w:r>
+        <w:t>ngoài</w:t>
+      </w:r>
+      <w:proofErr w:type="spellEnd"/>
+      <w:r>
+        <w:t xml:space="preserve"> </w:t>
+      </w:r>
+      <w:proofErr w:type="spellStart"/>
+      <w:r>
+        <w:t>truyền</w:t>
+      </w:r>
+      <w:proofErr w:type="spellEnd"/>
+      <w:r>
+        <w:t xml:space="preserve"> </w:t>
+      </w:r>
+      <w:proofErr w:type="spellStart"/>
+      <w:r>
+        <w:t>vào</w:t>
+      </w:r>
+      <w:proofErr w:type="spellEnd"/>
+      <w:r>
+        <w:t xml:space="preserve"> </w:t>
+      </w:r>
+      <w:proofErr w:type="spellStart"/>
+      <w:r>
+        <w:t>hàm</w:t>
+      </w:r>
+      <w:proofErr w:type="spellEnd"/>
+    </w:p>
+    <w:p>
+      <w:pPr>
+        <w:pStyle w:val="ListParagraph"/>
+        <w:numPr>
+          <w:ilvl w:val="0"/>
+          <w:numId w:val="3"/>
+        </w:numPr>
+        <w:spacing w:after="0"/>
+      </w:pPr>
+      <w:proofErr w:type="spellStart"/>
+      <w:r>
+        <w:t>Tham</w:t>
+      </w:r>
+      <w:proofErr w:type="spellEnd"/>
+      <w:r>
+        <w:t xml:space="preserve"> </w:t>
+      </w:r>
+      <w:proofErr w:type="spellStart"/>
+      <w:r>
+        <w:t>số</w:t>
+      </w:r>
+      <w:proofErr w:type="spellEnd"/>
+      <w:r>
+        <w:t xml:space="preserve"> </w:t>
+      </w:r>
+      <w:proofErr w:type="spellStart"/>
+      <w:r>
+        <w:t>là</w:t>
+      </w:r>
+      <w:proofErr w:type="spellEnd"/>
+      <w:r>
+        <w:t xml:space="preserve"> </w:t>
+      </w:r>
+      <w:proofErr w:type="spellStart"/>
+      <w:r>
+        <w:t>các</w:t>
+      </w:r>
+      <w:proofErr w:type="spellEnd"/>
+      <w:r>
+        <w:t xml:space="preserve"> </w:t>
+      </w:r>
+      <w:proofErr w:type="spellStart"/>
+      <w:r>
+        <w:t>biến</w:t>
+      </w:r>
+      <w:proofErr w:type="spellEnd"/>
+      <w:r>
+        <w:t xml:space="preserve"> </w:t>
+      </w:r>
+      <w:proofErr w:type="spellStart"/>
+      <w:r>
+        <w:t>đc</w:t>
+      </w:r>
+      <w:proofErr w:type="spellEnd"/>
+      <w:r>
+        <w:t xml:space="preserve"> </w:t>
+      </w:r>
+      <w:proofErr w:type="spellStart"/>
+      <w:r>
+        <w:t>khai</w:t>
+      </w:r>
+      <w:proofErr w:type="spellEnd"/>
+      <w:r>
+        <w:t xml:space="preserve"> </w:t>
+      </w:r>
+      <w:proofErr w:type="spellStart"/>
+      <w:r>
+        <w:t>báo</w:t>
+      </w:r>
+      <w:proofErr w:type="spellEnd"/>
+      <w:r>
+        <w:t xml:space="preserve"> </w:t>
+      </w:r>
+      <w:proofErr w:type="spellStart"/>
+      <w:r>
+        <w:t>trong</w:t>
+      </w:r>
+      <w:proofErr w:type="spellEnd"/>
+      <w:r>
+        <w:t xml:space="preserve"> </w:t>
+      </w:r>
+      <w:proofErr w:type="spellStart"/>
+      <w:r>
+        <w:t>đầu</w:t>
+      </w:r>
+      <w:proofErr w:type="spellEnd"/>
+      <w:r>
+        <w:t xml:space="preserve"> </w:t>
+      </w:r>
+      <w:proofErr w:type="spellStart"/>
+      <w:r>
+        <w:t>hàm</w:t>
+      </w:r>
+      <w:proofErr w:type="spellEnd"/>
+      <w:r>
+        <w:t xml:space="preserve">, </w:t>
+      </w:r>
+      <w:proofErr w:type="spellStart"/>
+      <w:r>
+        <w:t>tham</w:t>
+      </w:r>
+      <w:proofErr w:type="spellEnd"/>
+      <w:r>
+        <w:t xml:space="preserve"> </w:t>
+      </w:r>
+      <w:proofErr w:type="spellStart"/>
+      <w:r>
+        <w:t>số</w:t>
+      </w:r>
+      <w:proofErr w:type="spellEnd"/>
+      <w:r>
+        <w:t xml:space="preserve"> </w:t>
+      </w:r>
+      <w:proofErr w:type="spellStart"/>
+      <w:r>
+        <w:t>giúp</w:t>
+      </w:r>
+      <w:proofErr w:type="spellEnd"/>
+      <w:r>
+        <w:t xml:space="preserve"> </w:t>
+      </w:r>
+      <w:proofErr w:type="spellStart"/>
+      <w:r>
+        <w:t>thay</w:t>
+      </w:r>
+      <w:proofErr w:type="spellEnd"/>
+      <w:r>
+        <w:t xml:space="preserve"> </w:t>
+      </w:r>
+      <w:proofErr w:type="spellStart"/>
+      <w:r>
+        <w:t>đổi</w:t>
+      </w:r>
+      <w:proofErr w:type="spellEnd"/>
+      <w:r>
+        <w:t xml:space="preserve"> </w:t>
+      </w:r>
+      <w:proofErr w:type="spellStart"/>
+      <w:r>
+        <w:t>kết</w:t>
+      </w:r>
+      <w:proofErr w:type="spellEnd"/>
+      <w:r>
+        <w:t xml:space="preserve"> </w:t>
+      </w:r>
+      <w:proofErr w:type="spellStart"/>
+      <w:r>
+        <w:t>quả</w:t>
+      </w:r>
+      <w:proofErr w:type="spellEnd"/>
+      <w:r>
+        <w:t>/</w:t>
+      </w:r>
+      <w:proofErr w:type="spellStart"/>
+      <w:r>
+        <w:t>nội</w:t>
+      </w:r>
+      <w:proofErr w:type="spellEnd"/>
+      <w:r>
+        <w:t xml:space="preserve"> dung </w:t>
+      </w:r>
+      <w:proofErr w:type="spellStart"/>
+      <w:r>
+        <w:t>của</w:t>
+      </w:r>
+      <w:proofErr w:type="spellEnd"/>
+      <w:r>
+        <w:t xml:space="preserve"> </w:t>
+      </w:r>
+      <w:proofErr w:type="spellStart"/>
+      <w:r>
+        <w:t>hàm</w:t>
+      </w:r>
+      <w:proofErr w:type="spellEnd"/>
+    </w:p>
+    <w:p>
+      <w:pPr>
+        <w:pStyle w:val="ListParagraph"/>
+        <w:numPr>
+          <w:ilvl w:val="0"/>
+          <w:numId w:val="3"/>
+        </w:numPr>
+        <w:spacing w:after="0"/>
+      </w:pPr>
+      <w:r>
+        <w:t xml:space="preserve">Khi </w:t>
+      </w:r>
+      <w:proofErr w:type="spellStart"/>
+      <w:r>
+        <w:t>định</w:t>
+      </w:r>
+      <w:proofErr w:type="spellEnd"/>
+      <w:r>
+        <w:t xml:space="preserve"> </w:t>
+      </w:r>
+      <w:proofErr w:type="spellStart"/>
+      <w:r>
+        <w:t>nghĩa</w:t>
+      </w:r>
+      <w:proofErr w:type="spellEnd"/>
+      <w:r>
+        <w:t xml:space="preserve"> </w:t>
+      </w:r>
+      <w:proofErr w:type="spellStart"/>
+      <w:r>
+        <w:t>hàm</w:t>
+      </w:r>
+      <w:proofErr w:type="spellEnd"/>
+      <w:r>
+        <w:t xml:space="preserve"> ta </w:t>
+      </w:r>
+      <w:proofErr w:type="spellStart"/>
+      <w:r>
+        <w:t>cần</w:t>
+      </w:r>
+      <w:proofErr w:type="spellEnd"/>
+      <w:r>
+        <w:t xml:space="preserve"> </w:t>
+      </w:r>
+      <w:proofErr w:type="spellStart"/>
+      <w:r>
+        <w:t>khai</w:t>
+      </w:r>
+      <w:proofErr w:type="spellEnd"/>
+      <w:r>
+        <w:t xml:space="preserve"> </w:t>
+      </w:r>
+      <w:proofErr w:type="spellStart"/>
+      <w:r>
+        <w:t>báo</w:t>
+      </w:r>
+      <w:proofErr w:type="spellEnd"/>
+      <w:r>
+        <w:t xml:space="preserve"> </w:t>
+      </w:r>
+      <w:proofErr w:type="spellStart"/>
+      <w:r>
+        <w:t>kiểu</w:t>
+      </w:r>
+      <w:proofErr w:type="spellEnd"/>
+      <w:r>
+        <w:t xml:space="preserve"> </w:t>
+      </w:r>
+      <w:proofErr w:type="spellStart"/>
+      <w:r>
+        <w:t>trả</w:t>
+      </w:r>
+      <w:proofErr w:type="spellEnd"/>
+      <w:r>
+        <w:t xml:space="preserve"> </w:t>
+      </w:r>
+      <w:proofErr w:type="spellStart"/>
+      <w:r>
+        <w:t>về</w:t>
+      </w:r>
+      <w:proofErr w:type="spellEnd"/>
+      <w:r>
+        <w:t xml:space="preserve"> </w:t>
+      </w:r>
+      <w:proofErr w:type="spellStart"/>
+      <w:r>
+        <w:t>của</w:t>
+      </w:r>
+      <w:proofErr w:type="spellEnd"/>
+      <w:r>
+        <w:t xml:space="preserve"> </w:t>
+      </w:r>
+      <w:proofErr w:type="spellStart"/>
+      <w:r>
+        <w:t>hàm</w:t>
+      </w:r>
+      <w:proofErr w:type="spellEnd"/>
+      <w:r>
+        <w:t xml:space="preserve">, </w:t>
+      </w:r>
+      <w:proofErr w:type="spellStart"/>
+      <w:r>
+        <w:t>nếu</w:t>
+      </w:r>
+      <w:proofErr w:type="spellEnd"/>
+      <w:r>
+        <w:t xml:space="preserve"> </w:t>
+      </w:r>
+      <w:proofErr w:type="spellStart"/>
+      <w:r>
+        <w:t>hàm</w:t>
+      </w:r>
+      <w:proofErr w:type="spellEnd"/>
+      <w:r>
+        <w:t xml:space="preserve"> k </w:t>
+      </w:r>
+      <w:proofErr w:type="spellStart"/>
+      <w:r>
+        <w:t>trả</w:t>
+      </w:r>
+      <w:proofErr w:type="spellEnd"/>
+      <w:r>
+        <w:t xml:space="preserve"> </w:t>
+      </w:r>
+      <w:proofErr w:type="spellStart"/>
+      <w:r>
+        <w:t>về</w:t>
+      </w:r>
+      <w:proofErr w:type="spellEnd"/>
+      <w:r>
+        <w:t xml:space="preserve"> </w:t>
+      </w:r>
+      <w:proofErr w:type="spellStart"/>
+      <w:r>
+        <w:t>giá</w:t>
+      </w:r>
+      <w:proofErr w:type="spellEnd"/>
+      <w:r>
+        <w:t xml:space="preserve"> </w:t>
+      </w:r>
+      <w:proofErr w:type="spellStart"/>
+      <w:r>
+        <w:t>trị</w:t>
+      </w:r>
+      <w:proofErr w:type="spellEnd"/>
+      <w:r>
+        <w:t xml:space="preserve"> </w:t>
+      </w:r>
+      <w:proofErr w:type="spellStart"/>
+      <w:r>
+        <w:t>thì</w:t>
+      </w:r>
+      <w:proofErr w:type="spellEnd"/>
+      <w:r>
+        <w:t xml:space="preserve"> </w:t>
+      </w:r>
+      <w:proofErr w:type="spellStart"/>
+      <w:r>
+        <w:t>kiểu</w:t>
+      </w:r>
+      <w:proofErr w:type="spellEnd"/>
+      <w:r>
+        <w:t xml:space="preserve"> </w:t>
+      </w:r>
+      <w:proofErr w:type="spellStart"/>
+      <w:r>
+        <w:t>trả</w:t>
+      </w:r>
+      <w:proofErr w:type="spellEnd"/>
+      <w:r>
+        <w:t xml:space="preserve"> </w:t>
+      </w:r>
+      <w:proofErr w:type="spellStart"/>
+      <w:r>
+        <w:t>về</w:t>
+      </w:r>
+      <w:proofErr w:type="spellEnd"/>
+      <w:r>
+        <w:t xml:space="preserve"> </w:t>
+      </w:r>
+      <w:proofErr w:type="spellStart"/>
+      <w:r>
+        <w:t>sẽ</w:t>
+      </w:r>
+      <w:proofErr w:type="spellEnd"/>
+      <w:r>
+        <w:t xml:space="preserve"> </w:t>
+      </w:r>
+      <w:proofErr w:type="spellStart"/>
+      <w:r>
+        <w:t>là</w:t>
+      </w:r>
+      <w:proofErr w:type="spellEnd"/>
+      <w:r>
+        <w:t xml:space="preserve"> </w:t>
+      </w:r>
+      <w:proofErr w:type="spellStart"/>
+      <w:r>
+        <w:t>kiểu</w:t>
+      </w:r>
+      <w:proofErr w:type="spellEnd"/>
+      <w:r>
+        <w:t xml:space="preserve"> </w:t>
+      </w:r>
+      <w:r>
+        <w:rPr>
+          <w:b/>
+          <w:bCs/>
+          <w:color w:val="FF0000"/>
+        </w:rPr>
+        <w:t>void</w:t>
+      </w:r>
+    </w:p>
+    <w:p>
+      <w:pPr>
+        <w:pStyle w:val="ListParagraph"/>
+        <w:spacing w:after="0"/>
+      </w:pPr>
+    </w:p>
+    <w:p>
+      <w:pPr>
+        <w:pStyle w:val="ListParagraph"/>
+        <w:spacing w:after="0"/>
+        <w:rPr>
+          <w:b/>
+          <w:bCs/>
+          <w:color w:val="FF0000"/>
+        </w:rPr>
+      </w:pPr>
+      <w:proofErr w:type="spellStart"/>
+      <w:r>
+        <w:rPr>
+          <w:b/>
+          <w:bCs/>
+          <w:color w:val="FF0000"/>
+        </w:rPr>
+        <w:t>Chú</w:t>
+      </w:r>
+      <w:proofErr w:type="spellEnd"/>
+      <w:r>
+        <w:rPr>
+          <w:b/>
+          <w:bCs/>
+          <w:color w:val="FF0000"/>
+        </w:rPr>
+        <w:t xml:space="preserve"> ý: Khi </w:t>
+      </w:r>
+      <w:proofErr w:type="spellStart"/>
+      <w:r>
+        <w:rPr>
+          <w:b/>
+          <w:bCs/>
+          <w:color w:val="FF0000"/>
+        </w:rPr>
+        <w:t>định</w:t>
+      </w:r>
+      <w:proofErr w:type="spellEnd"/>
+      <w:r>
+        <w:rPr>
+          <w:b/>
+          <w:bCs/>
+          <w:color w:val="FF0000"/>
+        </w:rPr>
+        <w:t xml:space="preserve"> </w:t>
+      </w:r>
+      <w:proofErr w:type="spellStart"/>
+      <w:r>
+        <w:rPr>
+          <w:b/>
+          <w:bCs/>
+          <w:color w:val="FF0000"/>
+        </w:rPr>
+        <w:t>nghĩa</w:t>
+      </w:r>
+      <w:proofErr w:type="spellEnd"/>
+      <w:r>
+        <w:rPr>
+          <w:b/>
+          <w:bCs/>
+          <w:color w:val="FF0000"/>
+        </w:rPr>
+        <w:t xml:space="preserve"> </w:t>
+      </w:r>
+      <w:proofErr w:type="spellStart"/>
+      <w:r>
+        <w:rPr>
+          <w:b/>
+          <w:bCs/>
+          <w:color w:val="FF0000"/>
+        </w:rPr>
+        <w:t>hàm</w:t>
+      </w:r>
+      <w:proofErr w:type="spellEnd"/>
+      <w:r>
+        <w:rPr>
+          <w:b/>
+          <w:bCs/>
+          <w:color w:val="FF0000"/>
+        </w:rPr>
+        <w:t xml:space="preserve"> </w:t>
+      </w:r>
+      <w:proofErr w:type="spellStart"/>
+      <w:r>
+        <w:rPr>
+          <w:b/>
+          <w:bCs/>
+          <w:color w:val="FF0000"/>
+        </w:rPr>
+        <w:t>có</w:t>
+      </w:r>
+      <w:proofErr w:type="spellEnd"/>
+      <w:r>
+        <w:rPr>
+          <w:b/>
+          <w:bCs/>
+          <w:color w:val="FF0000"/>
+        </w:rPr>
+        <w:t xml:space="preserve"> bao </w:t>
+      </w:r>
+      <w:proofErr w:type="spellStart"/>
+      <w:r>
+        <w:rPr>
+          <w:b/>
+          <w:bCs/>
+          <w:color w:val="FF0000"/>
+        </w:rPr>
+        <w:t>nhiêu</w:t>
+      </w:r>
+      <w:proofErr w:type="spellEnd"/>
+      <w:r>
+        <w:rPr>
+          <w:b/>
+          <w:bCs/>
+          <w:color w:val="FF0000"/>
+        </w:rPr>
+        <w:t xml:space="preserve"> </w:t>
+      </w:r>
+      <w:proofErr w:type="spellStart"/>
+      <w:r>
+        <w:rPr>
+          <w:b/>
+          <w:bCs/>
+          <w:color w:val="FF0000"/>
+        </w:rPr>
+        <w:t>tham</w:t>
+      </w:r>
+      <w:proofErr w:type="spellEnd"/>
+      <w:r>
+        <w:rPr>
+          <w:b/>
+          <w:bCs/>
+          <w:color w:val="FF0000"/>
+        </w:rPr>
+        <w:t xml:space="preserve"> </w:t>
+      </w:r>
+      <w:proofErr w:type="spellStart"/>
+      <w:r>
+        <w:rPr>
+          <w:b/>
+          <w:bCs/>
+          <w:color w:val="FF0000"/>
+        </w:rPr>
+        <w:t>số</w:t>
+      </w:r>
+      <w:proofErr w:type="spellEnd"/>
+      <w:r>
+        <w:rPr>
+          <w:b/>
+          <w:bCs/>
+          <w:color w:val="FF0000"/>
+        </w:rPr>
+        <w:t xml:space="preserve"> </w:t>
+      </w:r>
+      <w:proofErr w:type="spellStart"/>
+      <w:r>
+        <w:rPr>
+          <w:b/>
+          <w:bCs/>
+          <w:color w:val="FF0000"/>
+        </w:rPr>
+        <w:t>thì</w:t>
+      </w:r>
+      <w:proofErr w:type="spellEnd"/>
+      <w:r>
+        <w:rPr>
+          <w:b/>
+          <w:bCs/>
+          <w:color w:val="FF0000"/>
+        </w:rPr>
+        <w:t xml:space="preserve"> </w:t>
+      </w:r>
+      <w:proofErr w:type="spellStart"/>
+      <w:r>
+        <w:rPr>
+          <w:b/>
+          <w:bCs/>
+          <w:color w:val="FF0000"/>
+        </w:rPr>
+        <w:t>khi</w:t>
+      </w:r>
+      <w:proofErr w:type="spellEnd"/>
+      <w:r>
+        <w:rPr>
+          <w:b/>
+          <w:bCs/>
+          <w:color w:val="FF0000"/>
+        </w:rPr>
+        <w:t xml:space="preserve"> </w:t>
+      </w:r>
+      <w:proofErr w:type="spellStart"/>
+      <w:r>
+        <w:rPr>
+          <w:b/>
+          <w:bCs/>
+          <w:color w:val="FF0000"/>
+        </w:rPr>
+        <w:t>gọi</w:t>
+      </w:r>
+      <w:proofErr w:type="spellEnd"/>
+      <w:r>
+        <w:rPr>
+          <w:b/>
+          <w:bCs/>
+          <w:color w:val="FF0000"/>
+        </w:rPr>
+        <w:t xml:space="preserve"> </w:t>
+      </w:r>
+      <w:proofErr w:type="spellStart"/>
+      <w:r>
+        <w:rPr>
+          <w:b/>
+          <w:bCs/>
+          <w:color w:val="FF0000"/>
+        </w:rPr>
+        <w:t>hàm</w:t>
+      </w:r>
+      <w:proofErr w:type="spellEnd"/>
+      <w:r>
+        <w:rPr>
+          <w:b/>
+          <w:bCs/>
+          <w:color w:val="FF0000"/>
+        </w:rPr>
+        <w:t xml:space="preserve"> ta </w:t>
+      </w:r>
+      <w:proofErr w:type="spellStart"/>
+      <w:r>
+        <w:rPr>
+          <w:b/>
+          <w:bCs/>
+          <w:color w:val="FF0000"/>
+        </w:rPr>
+        <w:t>cần</w:t>
+      </w:r>
+      <w:proofErr w:type="spellEnd"/>
+      <w:r>
+        <w:rPr>
+          <w:b/>
+          <w:bCs/>
+          <w:color w:val="FF0000"/>
+        </w:rPr>
+        <w:t xml:space="preserve"> </w:t>
+      </w:r>
+      <w:proofErr w:type="spellStart"/>
+      <w:r>
+        <w:rPr>
+          <w:b/>
+          <w:bCs/>
+          <w:color w:val="FF0000"/>
+        </w:rPr>
+        <w:t>truyền</w:t>
+      </w:r>
+      <w:proofErr w:type="spellEnd"/>
+      <w:r>
+        <w:rPr>
+          <w:b/>
+          <w:bCs/>
+          <w:color w:val="FF0000"/>
+        </w:rPr>
+        <w:t xml:space="preserve"> </w:t>
+      </w:r>
+      <w:proofErr w:type="spellStart"/>
+      <w:r>
+        <w:rPr>
+          <w:b/>
+          <w:bCs/>
+          <w:color w:val="FF0000"/>
+        </w:rPr>
+        <w:t>báo</w:t>
+      </w:r>
+      <w:proofErr w:type="spellEnd"/>
+      <w:r>
+        <w:rPr>
+          <w:b/>
+          <w:bCs/>
+          <w:color w:val="FF0000"/>
+        </w:rPr>
+        <w:t xml:space="preserve"> </w:t>
+      </w:r>
+      <w:proofErr w:type="spellStart"/>
+      <w:r>
+        <w:rPr>
+          <w:b/>
+          <w:bCs/>
+          <w:color w:val="FF0000"/>
+        </w:rPr>
+        <w:t>bấy</w:t>
+      </w:r>
+      <w:proofErr w:type="spellEnd"/>
+      <w:r>
+        <w:rPr>
+          <w:b/>
+          <w:bCs/>
+          <w:color w:val="FF0000"/>
+        </w:rPr>
+        <w:t xml:space="preserve"> </w:t>
+      </w:r>
+      <w:proofErr w:type="spellStart"/>
+      <w:r>
+        <w:rPr>
+          <w:b/>
+          <w:bCs/>
+          <w:color w:val="FF0000"/>
+        </w:rPr>
+        <w:t>nhiêu</w:t>
+      </w:r>
+      <w:proofErr w:type="spellEnd"/>
+      <w:r>
+        <w:rPr>
+          <w:b/>
+          <w:bCs/>
+          <w:color w:val="FF0000"/>
+        </w:rPr>
+        <w:t xml:space="preserve"> </w:t>
+      </w:r>
+      <w:proofErr w:type="spellStart"/>
+      <w:r>
+        <w:rPr>
+          <w:b/>
+          <w:bCs/>
+          <w:color w:val="FF0000"/>
+        </w:rPr>
+        <w:t>giá</w:t>
+      </w:r>
+      <w:proofErr w:type="spellEnd"/>
+      <w:r>
+        <w:rPr>
+          <w:b/>
+          <w:bCs/>
+          <w:color w:val="FF0000"/>
+        </w:rPr>
+        <w:t xml:space="preserve"> </w:t>
+      </w:r>
+      <w:proofErr w:type="spellStart"/>
+      <w:r>
+        <w:rPr>
+          <w:b/>
+          <w:bCs/>
+          <w:color w:val="FF0000"/>
+        </w:rPr>
+        <w:t>trị</w:t>
+      </w:r>
+      <w:proofErr w:type="spellEnd"/>
+      <w:r>
+        <w:rPr>
+          <w:b/>
+          <w:bCs/>
+          <w:color w:val="FF0000"/>
+        </w:rPr>
+        <w:t xml:space="preserve"> </w:t>
+      </w:r>
+      <w:proofErr w:type="spellStart"/>
+      <w:r>
+        <w:rPr>
+          <w:b/>
+          <w:bCs/>
+          <w:color w:val="FF0000"/>
+        </w:rPr>
+        <w:t>tương</w:t>
+      </w:r>
+      <w:proofErr w:type="spellEnd"/>
+      <w:r>
+        <w:rPr>
+          <w:b/>
+          <w:bCs/>
+          <w:color w:val="FF0000"/>
+        </w:rPr>
+        <w:t xml:space="preserve"> </w:t>
+      </w:r>
+      <w:proofErr w:type="spellStart"/>
+      <w:r>
+        <w:rPr>
+          <w:b/>
+          <w:bCs/>
+          <w:color w:val="FF0000"/>
+        </w:rPr>
+        <w:t>ứng</w:t>
+      </w:r>
+      <w:proofErr w:type="spellEnd"/>
+      <w:r>
+        <w:rPr>
+          <w:b/>
+          <w:bCs/>
+          <w:color w:val="FF0000"/>
+        </w:rPr>
+        <w:t>.</w:t>
+      </w:r>
+    </w:p>
+    <w:p>
+      <w:pPr>
+        <w:spacing w:after="0"/>
+      </w:pPr>
+    </w:p>
+    <w:p>
+      <w:pPr>
+        <w:pStyle w:val="ListParagraph"/>
+        <w:numPr>
+          <w:ilvl w:val="0"/>
+          <w:numId w:val="3"/>
+        </w:numPr>
+        <w:spacing w:after="0"/>
+      </w:pPr>
+      <w:r>
+        <w:t xml:space="preserve">Khi </w:t>
+      </w:r>
+      <w:proofErr w:type="spellStart"/>
+      <w:r>
+        <w:t>gọi</w:t>
+      </w:r>
+      <w:proofErr w:type="spellEnd"/>
+      <w:r>
+        <w:t xml:space="preserve"> </w:t>
+      </w:r>
+      <w:proofErr w:type="spellStart"/>
+      <w:r>
+        <w:t>hàm</w:t>
+      </w:r>
+      <w:proofErr w:type="spellEnd"/>
+      <w:r>
+        <w:t xml:space="preserve"> </w:t>
+      </w:r>
+      <w:proofErr w:type="spellStart"/>
+      <w:r>
+        <w:t>có</w:t>
+      </w:r>
+      <w:proofErr w:type="spellEnd"/>
+      <w:r>
+        <w:t xml:space="preserve"> </w:t>
+      </w:r>
+      <w:proofErr w:type="spellStart"/>
+      <w:r>
+        <w:t>thể</w:t>
+      </w:r>
+      <w:proofErr w:type="spellEnd"/>
+      <w:r>
+        <w:t xml:space="preserve"> </w:t>
+      </w:r>
+      <w:proofErr w:type="spellStart"/>
+      <w:r>
+        <w:t>gán</w:t>
+      </w:r>
+      <w:proofErr w:type="spellEnd"/>
+      <w:r>
+        <w:t xml:space="preserve"> </w:t>
+      </w:r>
+      <w:proofErr w:type="spellStart"/>
+      <w:r>
+        <w:t>kết</w:t>
+      </w:r>
+      <w:proofErr w:type="spellEnd"/>
+      <w:r>
+        <w:t xml:space="preserve"> </w:t>
+      </w:r>
+      <w:proofErr w:type="spellStart"/>
+      <w:r>
+        <w:t>quả</w:t>
+      </w:r>
+      <w:proofErr w:type="spellEnd"/>
+      <w:r>
+        <w:t xml:space="preserve"> </w:t>
+      </w:r>
+      <w:proofErr w:type="spellStart"/>
+      <w:r>
+        <w:t>của</w:t>
+      </w:r>
+      <w:proofErr w:type="spellEnd"/>
+      <w:r>
+        <w:t xml:space="preserve"> </w:t>
+      </w:r>
+      <w:proofErr w:type="spellStart"/>
+      <w:r>
+        <w:t>hàm</w:t>
+      </w:r>
+      <w:proofErr w:type="spellEnd"/>
+      <w:r>
+        <w:t xml:space="preserve"> </w:t>
+      </w:r>
+      <w:proofErr w:type="spellStart"/>
+      <w:r>
+        <w:t>cho</w:t>
+      </w:r>
+      <w:proofErr w:type="spellEnd"/>
+      <w:r>
+        <w:t xml:space="preserve"> 1 </w:t>
+      </w:r>
+      <w:proofErr w:type="spellStart"/>
+      <w:r>
+        <w:t>biến</w:t>
+      </w:r>
+      <w:proofErr w:type="spellEnd"/>
+      <w:r>
+        <w:t xml:space="preserve"> </w:t>
+      </w:r>
+      <w:proofErr w:type="spellStart"/>
+      <w:r>
+        <w:t>nào</w:t>
+      </w:r>
+      <w:proofErr w:type="spellEnd"/>
+      <w:r>
+        <w:t xml:space="preserve"> </w:t>
+      </w:r>
+      <w:proofErr w:type="spellStart"/>
+      <w:r>
+        <w:t>đó</w:t>
+      </w:r>
+      <w:proofErr w:type="spellEnd"/>
+      <w:r>
+        <w:t xml:space="preserve"> </w:t>
+      </w:r>
+      <w:proofErr w:type="spellStart"/>
+      <w:r>
+        <w:t>để</w:t>
+      </w:r>
+      <w:proofErr w:type="spellEnd"/>
+      <w:r>
+        <w:t xml:space="preserve"> </w:t>
+      </w:r>
+      <w:proofErr w:type="spellStart"/>
+      <w:r>
+        <w:t>xử</w:t>
+      </w:r>
+      <w:proofErr w:type="spellEnd"/>
+      <w:r>
+        <w:t xml:space="preserve"> </w:t>
+      </w:r>
+      <w:proofErr w:type="spellStart"/>
+      <w:r>
+        <w:t>lí</w:t>
+      </w:r>
+      <w:proofErr w:type="spellEnd"/>
+    </w:p>
+    <w:p>
+      <w:pPr>
+        <w:pStyle w:val="ListParagraph"/>
+        <w:numPr>
+          <w:ilvl w:val="0"/>
+          <w:numId w:val="3"/>
+        </w:numPr>
+        <w:spacing w:after="0"/>
+      </w:pPr>
+      <w:proofErr w:type="spellStart"/>
+      <w:r>
+        <w:t>Đối</w:t>
+      </w:r>
+      <w:proofErr w:type="spellEnd"/>
+      <w:r>
+        <w:t xml:space="preserve"> </w:t>
+      </w:r>
+      <w:proofErr w:type="spellStart"/>
+      <w:r>
+        <w:t>số</w:t>
+      </w:r>
+      <w:proofErr w:type="spellEnd"/>
+      <w:r>
+        <w:t xml:space="preserve"> (Argument) : </w:t>
+      </w:r>
+      <w:proofErr w:type="spellStart"/>
+      <w:r>
+        <w:t>Là</w:t>
+      </w:r>
+      <w:proofErr w:type="spellEnd"/>
+      <w:r>
+        <w:t xml:space="preserve"> </w:t>
+      </w:r>
+      <w:proofErr w:type="spellStart"/>
+      <w:r>
+        <w:t>những</w:t>
+      </w:r>
+      <w:proofErr w:type="spellEnd"/>
+      <w:r>
+        <w:t xml:space="preserve"> </w:t>
+      </w:r>
+      <w:proofErr w:type="spellStart"/>
+      <w:r>
+        <w:t>biến</w:t>
+      </w:r>
+      <w:proofErr w:type="spellEnd"/>
+      <w:r>
+        <w:t xml:space="preserve"> hay </w:t>
+      </w:r>
+      <w:proofErr w:type="spellStart"/>
+      <w:r>
+        <w:t>giá</w:t>
+      </w:r>
+      <w:proofErr w:type="spellEnd"/>
+      <w:r>
+        <w:t xml:space="preserve"> </w:t>
+      </w:r>
+      <w:proofErr w:type="spellStart"/>
+      <w:r>
+        <w:t>trị</w:t>
+      </w:r>
+      <w:proofErr w:type="spellEnd"/>
+      <w:r>
+        <w:t xml:space="preserve"> </w:t>
+      </w:r>
+      <w:proofErr w:type="spellStart"/>
+      <w:r>
+        <w:t>đc</w:t>
+      </w:r>
+      <w:proofErr w:type="spellEnd"/>
+      <w:r>
+        <w:t xml:space="preserve"> </w:t>
+      </w:r>
+      <w:proofErr w:type="spellStart"/>
+      <w:r>
+        <w:t>truyền</w:t>
+      </w:r>
+      <w:proofErr w:type="spellEnd"/>
+      <w:r>
+        <w:t xml:space="preserve"> </w:t>
+      </w:r>
+      <w:proofErr w:type="spellStart"/>
+      <w:r>
+        <w:t>từ</w:t>
+      </w:r>
+      <w:proofErr w:type="spellEnd"/>
+      <w:r>
+        <w:t xml:space="preserve"> </w:t>
+      </w:r>
+      <w:proofErr w:type="spellStart"/>
+      <w:r>
+        <w:t>bên</w:t>
+      </w:r>
+      <w:proofErr w:type="spellEnd"/>
+      <w:r>
+        <w:t xml:space="preserve"> </w:t>
+      </w:r>
+      <w:proofErr w:type="spellStart"/>
+      <w:r>
+        <w:t>ngoài</w:t>
+      </w:r>
+      <w:proofErr w:type="spellEnd"/>
+      <w:r>
+        <w:t xml:space="preserve"> </w:t>
+      </w:r>
+      <w:proofErr w:type="spellStart"/>
+      <w:r>
+        <w:t>vào</w:t>
+      </w:r>
+      <w:proofErr w:type="spellEnd"/>
+      <w:r>
+        <w:t xml:space="preserve"> </w:t>
+      </w:r>
+      <w:proofErr w:type="spellStart"/>
+      <w:r>
+        <w:t>trong</w:t>
+      </w:r>
+      <w:proofErr w:type="spellEnd"/>
+      <w:r>
+        <w:t xml:space="preserve"> </w:t>
+      </w:r>
+      <w:proofErr w:type="spellStart"/>
+      <w:r>
+        <w:t>hàm</w:t>
+      </w:r>
+      <w:proofErr w:type="spellEnd"/>
+    </w:p>
+    <w:p>
+      <w:pPr>
+        <w:pStyle w:val="ListParagraph"/>
+        <w:numPr>
+          <w:ilvl w:val="0"/>
+          <w:numId w:val="3"/>
+        </w:numPr>
+        <w:spacing w:after="0"/>
+      </w:pPr>
+      <w:r>
+        <w:t xml:space="preserve">Function prototype ( </w:t>
+      </w:r>
+      <w:proofErr w:type="spellStart"/>
+      <w:r>
+        <w:t>Nguyên</w:t>
+      </w:r>
+      <w:proofErr w:type="spellEnd"/>
+      <w:r>
+        <w:t xml:space="preserve"> </w:t>
+      </w:r>
+      <w:proofErr w:type="spellStart"/>
+      <w:r>
+        <w:t>mẫu</w:t>
+      </w:r>
+      <w:proofErr w:type="spellEnd"/>
+      <w:r>
+        <w:t xml:space="preserve"> </w:t>
+      </w:r>
+      <w:proofErr w:type="spellStart"/>
+      <w:r>
+        <w:t>hàm</w:t>
+      </w:r>
+      <w:proofErr w:type="spellEnd"/>
+      <w:r>
+        <w:t xml:space="preserve"> )</w:t>
+      </w:r>
+      <w:r>
+        <w:t xml:space="preserve">: </w:t>
+      </w:r>
+      <w:proofErr w:type="spellStart"/>
+      <w:r>
+        <w:t>Nếu</w:t>
+      </w:r>
+      <w:proofErr w:type="spellEnd"/>
+      <w:r>
+        <w:t xml:space="preserve"> </w:t>
+      </w:r>
+      <w:proofErr w:type="spellStart"/>
+      <w:r>
+        <w:t>muốn</w:t>
+      </w:r>
+      <w:proofErr w:type="spellEnd"/>
+      <w:r>
+        <w:t xml:space="preserve"> </w:t>
+      </w:r>
+      <w:proofErr w:type="spellStart"/>
+      <w:r>
+        <w:t>gọi</w:t>
+      </w:r>
+      <w:proofErr w:type="spellEnd"/>
+      <w:r>
+        <w:t xml:space="preserve"> </w:t>
+      </w:r>
+      <w:proofErr w:type="spellStart"/>
+      <w:r>
+        <w:t>hàm</w:t>
+      </w:r>
+      <w:proofErr w:type="spellEnd"/>
+      <w:r>
+        <w:t xml:space="preserve"> </w:t>
+      </w:r>
+      <w:proofErr w:type="spellStart"/>
+      <w:r>
+        <w:t>trc</w:t>
+      </w:r>
+      <w:proofErr w:type="spellEnd"/>
+      <w:r>
+        <w:t xml:space="preserve"> </w:t>
+      </w:r>
+      <w:proofErr w:type="spellStart"/>
+      <w:r>
+        <w:t>định</w:t>
+      </w:r>
+      <w:proofErr w:type="spellEnd"/>
+      <w:r>
+        <w:t xml:space="preserve"> </w:t>
+      </w:r>
+      <w:proofErr w:type="spellStart"/>
+      <w:r>
+        <w:t>nghĩa</w:t>
+      </w:r>
+      <w:proofErr w:type="spellEnd"/>
+      <w:r>
+        <w:t xml:space="preserve"> </w:t>
+      </w:r>
+      <w:proofErr w:type="spellStart"/>
+      <w:r>
+        <w:t>hàm</w:t>
+      </w:r>
+      <w:proofErr w:type="spellEnd"/>
+      <w:r>
+        <w:t xml:space="preserve"> ta </w:t>
+      </w:r>
+      <w:proofErr w:type="spellStart"/>
+      <w:r>
+        <w:t>cần</w:t>
+      </w:r>
+      <w:proofErr w:type="spellEnd"/>
+      <w:r>
+        <w:t xml:space="preserve"> </w:t>
+      </w:r>
+      <w:proofErr w:type="spellStart"/>
+      <w:r>
+        <w:t>khai</w:t>
+      </w:r>
+      <w:proofErr w:type="spellEnd"/>
+      <w:r>
+        <w:t xml:space="preserve"> </w:t>
+      </w:r>
+      <w:proofErr w:type="spellStart"/>
+      <w:r>
+        <w:t>báo</w:t>
+      </w:r>
+      <w:proofErr w:type="spellEnd"/>
+      <w:r>
+        <w:t xml:space="preserve"> </w:t>
+      </w:r>
+      <w:proofErr w:type="spellStart"/>
+      <w:r>
+        <w:t>tên</w:t>
+      </w:r>
+      <w:proofErr w:type="spellEnd"/>
+      <w:r>
+        <w:t xml:space="preserve"> </w:t>
+      </w:r>
+      <w:proofErr w:type="spellStart"/>
+      <w:r>
+        <w:t>hàm</w:t>
+      </w:r>
+      <w:proofErr w:type="spellEnd"/>
+      <w:r>
+        <w:t xml:space="preserve"> ở </w:t>
+      </w:r>
+      <w:proofErr w:type="spellStart"/>
+      <w:r>
+        <w:t>đầu</w:t>
+      </w:r>
+      <w:proofErr w:type="spellEnd"/>
+      <w:r>
+        <w:t xml:space="preserve"> </w:t>
+      </w:r>
+      <w:proofErr w:type="spellStart"/>
+      <w:r>
+        <w:t>chương</w:t>
+      </w:r>
+      <w:proofErr w:type="spellEnd"/>
+      <w:r>
+        <w:t xml:space="preserve"> </w:t>
+      </w:r>
+      <w:proofErr w:type="spellStart"/>
+      <w:r>
+        <w:t>trình</w:t>
+      </w:r>
+      <w:proofErr w:type="spellEnd"/>
+      <w:r>
+        <w:t xml:space="preserve">, </w:t>
+      </w:r>
+      <w:proofErr w:type="spellStart"/>
+      <w:r>
+        <w:t>lệnh</w:t>
+      </w:r>
+      <w:proofErr w:type="spellEnd"/>
+      <w:r>
+        <w:t xml:space="preserve"> </w:t>
+      </w:r>
+      <w:proofErr w:type="spellStart"/>
+      <w:r>
+        <w:t>khai</w:t>
+      </w:r>
+      <w:proofErr w:type="spellEnd"/>
+      <w:r>
+        <w:t xml:space="preserve"> </w:t>
+      </w:r>
+      <w:proofErr w:type="spellStart"/>
+      <w:r>
+        <w:t>báo</w:t>
+      </w:r>
+      <w:proofErr w:type="spellEnd"/>
+      <w:r>
+        <w:t xml:space="preserve"> </w:t>
+      </w:r>
+      <w:proofErr w:type="spellStart"/>
+      <w:r>
+        <w:t>gọi</w:t>
+      </w:r>
+      <w:proofErr w:type="spellEnd"/>
+      <w:r>
+        <w:t xml:space="preserve"> </w:t>
+      </w:r>
+      <w:proofErr w:type="spellStart"/>
+      <w:r>
+        <w:t>là</w:t>
+      </w:r>
+      <w:proofErr w:type="spellEnd"/>
+      <w:r>
+        <w:t xml:space="preserve"> </w:t>
+      </w:r>
+      <w:proofErr w:type="spellStart"/>
+      <w:r>
+        <w:t>Nguyên</w:t>
+      </w:r>
+      <w:proofErr w:type="spellEnd"/>
+      <w:r>
+        <w:t xml:space="preserve"> </w:t>
+      </w:r>
+      <w:proofErr w:type="spellStart"/>
+      <w:r>
+        <w:t>mẫu</w:t>
+      </w:r>
+      <w:proofErr w:type="spellEnd"/>
+      <w:r>
+        <w:t xml:space="preserve"> </w:t>
+      </w:r>
+      <w:proofErr w:type="spellStart"/>
+      <w:r>
+        <w:t>hàm</w:t>
+      </w:r>
+      <w:proofErr w:type="spellEnd"/>
+    </w:p>
+    <w:p>
+      <w:pPr>
+        <w:spacing w:after="0"/>
+      </w:pPr>
+    </w:p>
+    <w:p>
+      <w:pPr>
+        <w:pStyle w:val="ListParagraph"/>
+        <w:numPr>
+          <w:ilvl w:val="0"/>
+          <w:numId w:val="2"/>
+        </w:numPr>
+        <w:spacing w:after="0"/>
+      </w:pPr>
+      <w:r>
+        <w:t xml:space="preserve">Multiverse Function/ Function Overloading ( </w:t>
+      </w:r>
+      <w:proofErr w:type="spellStart"/>
+      <w:r>
+        <w:t>Nạp</w:t>
+      </w:r>
+      <w:proofErr w:type="spellEnd"/>
+      <w:r>
+        <w:t xml:space="preserve"> </w:t>
+      </w:r>
+      <w:proofErr w:type="spellStart"/>
+      <w:r>
+        <w:t>chồng</w:t>
+      </w:r>
+      <w:proofErr w:type="spellEnd"/>
+      <w:r>
+        <w:t xml:space="preserve"> ): </w:t>
+      </w:r>
+      <w:proofErr w:type="spellStart"/>
+      <w:r>
+        <w:t>là</w:t>
+      </w:r>
+      <w:proofErr w:type="spellEnd"/>
+      <w:r>
+        <w:t xml:space="preserve"> </w:t>
+      </w:r>
+      <w:proofErr w:type="spellStart"/>
+      <w:r>
+        <w:t>quá</w:t>
+      </w:r>
+      <w:proofErr w:type="spellEnd"/>
+      <w:r>
+        <w:t xml:space="preserve"> </w:t>
+      </w:r>
+      <w:proofErr w:type="spellStart"/>
+      <w:r>
+        <w:t>trình</w:t>
+      </w:r>
+      <w:proofErr w:type="spellEnd"/>
+      <w:r>
+        <w:t xml:space="preserve"> </w:t>
+      </w:r>
+      <w:proofErr w:type="spellStart"/>
+      <w:r>
+        <w:t>định</w:t>
+      </w:r>
+      <w:proofErr w:type="spellEnd"/>
+      <w:r>
+        <w:t xml:space="preserve"> </w:t>
+      </w:r>
+      <w:proofErr w:type="spellStart"/>
+      <w:r>
+        <w:t>nghĩa</w:t>
+      </w:r>
+      <w:proofErr w:type="spellEnd"/>
+      <w:r>
+        <w:t xml:space="preserve"> 2 </w:t>
+      </w:r>
+      <w:proofErr w:type="spellStart"/>
+      <w:r>
+        <w:t>hoặc</w:t>
+      </w:r>
+      <w:proofErr w:type="spellEnd"/>
+      <w:r>
+        <w:t xml:space="preserve"> </w:t>
+      </w:r>
+      <w:proofErr w:type="spellStart"/>
+      <w:r>
+        <w:t>nhiều</w:t>
+      </w:r>
+      <w:proofErr w:type="spellEnd"/>
+      <w:r>
+        <w:t xml:space="preserve"> </w:t>
+      </w:r>
+      <w:proofErr w:type="spellStart"/>
+      <w:r>
+        <w:t>hàm</w:t>
+      </w:r>
+      <w:proofErr w:type="spellEnd"/>
+      <w:r>
+        <w:t xml:space="preserve"> </w:t>
+      </w:r>
+      <w:proofErr w:type="spellStart"/>
+      <w:r>
+        <w:t>có</w:t>
+      </w:r>
+      <w:proofErr w:type="spellEnd"/>
+      <w:r>
+        <w:t xml:space="preserve"> </w:t>
+      </w:r>
+      <w:proofErr w:type="spellStart"/>
+      <w:r>
+        <w:t>cùng</w:t>
+      </w:r>
+      <w:proofErr w:type="spellEnd"/>
+      <w:r>
+        <w:t xml:space="preserve"> </w:t>
+      </w:r>
+      <w:proofErr w:type="spellStart"/>
+      <w:r>
+        <w:t>tên</w:t>
+      </w:r>
+      <w:proofErr w:type="spellEnd"/>
+      <w:r>
+        <w:t xml:space="preserve"> </w:t>
+      </w:r>
+      <w:proofErr w:type="spellStart"/>
+      <w:r>
+        <w:t>nạp</w:t>
+      </w:r>
+      <w:proofErr w:type="spellEnd"/>
+      <w:r>
+        <w:t xml:space="preserve"> </w:t>
+      </w:r>
+      <w:proofErr w:type="spellStart"/>
+      <w:r>
+        <w:t>chồng</w:t>
+      </w:r>
+      <w:proofErr w:type="spellEnd"/>
+      <w:r>
+        <w:t xml:space="preserve"> </w:t>
+      </w:r>
+      <w:proofErr w:type="spellStart"/>
+      <w:r>
+        <w:t>hàm</w:t>
+      </w:r>
+      <w:proofErr w:type="spellEnd"/>
+      <w:r>
+        <w:t xml:space="preserve"> </w:t>
+      </w:r>
+      <w:proofErr w:type="spellStart"/>
+      <w:r>
+        <w:t>nhưng</w:t>
+      </w:r>
+      <w:proofErr w:type="spellEnd"/>
+      <w:r>
+        <w:t xml:space="preserve"> </w:t>
+      </w:r>
+      <w:proofErr w:type="spellStart"/>
+      <w:r>
+        <w:t>có</w:t>
+      </w:r>
+      <w:proofErr w:type="spellEnd"/>
+      <w:r>
+        <w:t xml:space="preserve"> </w:t>
+      </w:r>
+      <w:proofErr w:type="spellStart"/>
+      <w:r>
+        <w:t>danh</w:t>
+      </w:r>
+      <w:proofErr w:type="spellEnd"/>
+      <w:r>
+        <w:t xml:space="preserve"> </w:t>
+      </w:r>
+      <w:proofErr w:type="spellStart"/>
+      <w:r>
+        <w:t>sách</w:t>
+      </w:r>
+      <w:proofErr w:type="spellEnd"/>
+      <w:r>
+        <w:t xml:space="preserve"> </w:t>
+      </w:r>
+      <w:proofErr w:type="spellStart"/>
+      <w:r>
+        <w:t>tham</w:t>
+      </w:r>
+      <w:proofErr w:type="spellEnd"/>
+      <w:r>
+        <w:t xml:space="preserve"> </w:t>
+      </w:r>
+      <w:proofErr w:type="spellStart"/>
+      <w:r>
+        <w:t>số</w:t>
+      </w:r>
+      <w:proofErr w:type="spellEnd"/>
+      <w:r>
+        <w:t xml:space="preserve"> </w:t>
+      </w:r>
+      <w:proofErr w:type="spellStart"/>
+      <w:r>
+        <w:t>khác</w:t>
+      </w:r>
+      <w:proofErr w:type="spellEnd"/>
+      <w:r>
+        <w:t xml:space="preserve"> </w:t>
+      </w:r>
+      <w:proofErr w:type="spellStart"/>
+      <w:r>
+        <w:t>nhau</w:t>
+      </w:r>
+      <w:proofErr w:type="spellEnd"/>
+      <w:r>
+        <w:t xml:space="preserve">. </w:t>
+      </w:r>
+      <w:proofErr w:type="spellStart"/>
+      <w:r>
+        <w:t>Danh</w:t>
+      </w:r>
+      <w:proofErr w:type="spellEnd"/>
+      <w:r>
+        <w:t xml:space="preserve"> </w:t>
+      </w:r>
+      <w:proofErr w:type="spellStart"/>
+      <w:r>
+        <w:t>sách</w:t>
+      </w:r>
+      <w:proofErr w:type="spellEnd"/>
+      <w:r>
+        <w:t xml:space="preserve"> </w:t>
+      </w:r>
+      <w:proofErr w:type="spellStart"/>
+      <w:r>
+        <w:t>tham</w:t>
+      </w:r>
+      <w:proofErr w:type="spellEnd"/>
+      <w:r>
+        <w:t xml:space="preserve"> </w:t>
+      </w:r>
+      <w:proofErr w:type="spellStart"/>
+      <w:r>
+        <w:t>số</w:t>
+      </w:r>
+      <w:proofErr w:type="spellEnd"/>
+      <w:r>
+        <w:t xml:space="preserve"> </w:t>
+      </w:r>
+      <w:proofErr w:type="spellStart"/>
+      <w:r>
+        <w:t>khác</w:t>
+      </w:r>
+      <w:proofErr w:type="spellEnd"/>
+      <w:r>
+        <w:t xml:space="preserve"> </w:t>
+      </w:r>
+      <w:proofErr w:type="spellStart"/>
+      <w:r>
+        <w:t>nhau</w:t>
+      </w:r>
+      <w:proofErr w:type="spellEnd"/>
+      <w:r>
+        <w:t xml:space="preserve"> ở 2 </w:t>
+      </w:r>
+      <w:proofErr w:type="spellStart"/>
+      <w:r>
+        <w:t>tiêu</w:t>
+      </w:r>
+      <w:proofErr w:type="spellEnd"/>
+      <w:r>
+        <w:t xml:space="preserve"> </w:t>
+      </w:r>
+      <w:proofErr w:type="spellStart"/>
+      <w:r>
+        <w:t>chí</w:t>
+      </w:r>
+      <w:proofErr w:type="spellEnd"/>
+      <w:r>
+        <w:t>:</w:t>
+      </w:r>
+    </w:p>
+    <w:p>
+      <w:pPr>
+        <w:pStyle w:val="ListParagraph"/>
+        <w:spacing w:after="0"/>
+      </w:pPr>
+      <w:r>
+        <w:t xml:space="preserve">                  + </w:t>
+      </w:r>
+      <w:proofErr w:type="spellStart"/>
+      <w:r>
+        <w:t>Số</w:t>
+      </w:r>
+      <w:proofErr w:type="spellEnd"/>
+      <w:r>
+        <w:t xml:space="preserve"> </w:t>
+      </w:r>
+      <w:proofErr w:type="spellStart"/>
+      <w:r>
+        <w:t>lượng</w:t>
+      </w:r>
+      <w:proofErr w:type="spellEnd"/>
+      <w:r>
+        <w:t xml:space="preserve"> </w:t>
+      </w:r>
+      <w:proofErr w:type="spellStart"/>
+      <w:r>
+        <w:t>tham</w:t>
+      </w:r>
+      <w:proofErr w:type="spellEnd"/>
+      <w:r>
+        <w:t xml:space="preserve"> </w:t>
+      </w:r>
+      <w:proofErr w:type="spellStart"/>
+      <w:r>
+        <w:t>số</w:t>
+      </w:r>
+      <w:proofErr w:type="spellEnd"/>
+    </w:p>
+    <w:p>
+      <w:pPr>
+        <w:pStyle w:val="ListParagraph"/>
+        <w:spacing w:after="0"/>
+      </w:pPr>
+      <w:r>
+        <w:t xml:space="preserve">                  + </w:t>
+      </w:r>
+      <w:proofErr w:type="spellStart"/>
+      <w:r>
+        <w:t>Kiểu</w:t>
+      </w:r>
+      <w:proofErr w:type="spellEnd"/>
+      <w:r>
+        <w:t xml:space="preserve"> </w:t>
+      </w:r>
+      <w:proofErr w:type="spellStart"/>
+      <w:r>
+        <w:t>dữ</w:t>
+      </w:r>
+      <w:proofErr w:type="spellEnd"/>
+      <w:r>
+        <w:t xml:space="preserve"> </w:t>
+      </w:r>
+      <w:proofErr w:type="spellStart"/>
+      <w:r>
+        <w:t>liệu</w:t>
+      </w:r>
+      <w:proofErr w:type="spellEnd"/>
+      <w:r>
+        <w:t xml:space="preserve"> </w:t>
+      </w:r>
+      <w:proofErr w:type="spellStart"/>
+      <w:r>
+        <w:t>của</w:t>
+      </w:r>
+      <w:proofErr w:type="spellEnd"/>
+      <w:r>
+        <w:t xml:space="preserve"> </w:t>
+      </w:r>
+      <w:proofErr w:type="spellStart"/>
+      <w:r>
+        <w:t>tham</w:t>
+      </w:r>
+      <w:proofErr w:type="spellEnd"/>
+      <w:r>
+        <w:t xml:space="preserve"> </w:t>
+      </w:r>
+      <w:proofErr w:type="spellStart"/>
+      <w:r>
+        <w:t>số</w:t>
+      </w:r>
+      <w:proofErr w:type="spellEnd"/>
+    </w:p>
+    <w:p>
+      <w:pPr>
+        <w:pStyle w:val="ListParagraph"/>
+        <w:numPr>
+          <w:ilvl w:val="0"/>
+          <w:numId w:val="3"/>
+        </w:numPr>
+        <w:spacing w:after="0"/>
+      </w:pPr>
+      <w:proofErr w:type="spellStart"/>
+      <w:r>
+        <w:t>Tham</w:t>
+      </w:r>
+      <w:proofErr w:type="spellEnd"/>
+      <w:r>
+        <w:t xml:space="preserve"> </w:t>
+      </w:r>
+      <w:proofErr w:type="spellStart"/>
+      <w:r>
+        <w:t>số</w:t>
+      </w:r>
+      <w:proofErr w:type="spellEnd"/>
+      <w:r>
+        <w:t xml:space="preserve"> </w:t>
+      </w:r>
+      <w:proofErr w:type="spellStart"/>
+      <w:r>
+        <w:t>có</w:t>
+      </w:r>
+      <w:proofErr w:type="spellEnd"/>
+      <w:r>
+        <w:t xml:space="preserve"> </w:t>
+      </w:r>
+      <w:proofErr w:type="spellStart"/>
+      <w:r>
+        <w:t>giá</w:t>
+      </w:r>
+      <w:proofErr w:type="spellEnd"/>
+      <w:r>
+        <w:t xml:space="preserve"> </w:t>
+      </w:r>
+      <w:proofErr w:type="spellStart"/>
+      <w:r>
+        <w:t>trị</w:t>
+      </w:r>
+      <w:proofErr w:type="spellEnd"/>
+      <w:r>
+        <w:t xml:space="preserve"> </w:t>
+      </w:r>
+      <w:proofErr w:type="spellStart"/>
+      <w:r>
+        <w:t>mặc</w:t>
+      </w:r>
+      <w:proofErr w:type="spellEnd"/>
+      <w:r>
+        <w:t xml:space="preserve"> </w:t>
+      </w:r>
+      <w:proofErr w:type="spellStart"/>
+      <w:r>
+        <w:t>định</w:t>
+      </w:r>
+      <w:proofErr w:type="spellEnd"/>
+      <w:r>
+        <w:t xml:space="preserve"> </w:t>
+      </w:r>
+      <w:proofErr w:type="spellStart"/>
+      <w:r>
+        <w:t>là</w:t>
+      </w:r>
+      <w:proofErr w:type="spellEnd"/>
+      <w:r>
+        <w:t xml:space="preserve"> </w:t>
+      </w:r>
+      <w:proofErr w:type="spellStart"/>
+      <w:r>
+        <w:t>các</w:t>
+      </w:r>
+      <w:proofErr w:type="spellEnd"/>
+      <w:r>
+        <w:t xml:space="preserve"> </w:t>
+      </w:r>
+      <w:proofErr w:type="spellStart"/>
+      <w:r>
+        <w:t>tham</w:t>
+      </w:r>
+      <w:proofErr w:type="spellEnd"/>
+      <w:r>
+        <w:t xml:space="preserve"> </w:t>
+      </w:r>
+      <w:proofErr w:type="spellStart"/>
+      <w:r>
+        <w:t>số</w:t>
+      </w:r>
+      <w:proofErr w:type="spellEnd"/>
+      <w:r>
+        <w:t xml:space="preserve"> </w:t>
+      </w:r>
+      <w:proofErr w:type="spellStart"/>
+      <w:r>
+        <w:t>khi</w:t>
+      </w:r>
+      <w:proofErr w:type="spellEnd"/>
+      <w:r>
+        <w:t xml:space="preserve"> </w:t>
+      </w:r>
+      <w:proofErr w:type="spellStart"/>
+      <w:r>
+        <w:t>đc</w:t>
+      </w:r>
+      <w:proofErr w:type="spellEnd"/>
+      <w:r>
+        <w:t xml:space="preserve"> </w:t>
+      </w:r>
+      <w:proofErr w:type="spellStart"/>
+      <w:r>
+        <w:t>khai</w:t>
+      </w:r>
+      <w:proofErr w:type="spellEnd"/>
+      <w:r>
+        <w:t xml:space="preserve"> </w:t>
+      </w:r>
+      <w:proofErr w:type="spellStart"/>
+      <w:r>
+        <w:t>báo</w:t>
+      </w:r>
+      <w:proofErr w:type="spellEnd"/>
+      <w:r>
+        <w:t xml:space="preserve"> </w:t>
+      </w:r>
+      <w:proofErr w:type="spellStart"/>
+      <w:r>
+        <w:t>sẽ</w:t>
+      </w:r>
+      <w:proofErr w:type="spellEnd"/>
+      <w:r>
+        <w:t xml:space="preserve"> </w:t>
+      </w:r>
+      <w:proofErr w:type="spellStart"/>
+      <w:r>
+        <w:t>đc</w:t>
+      </w:r>
+      <w:proofErr w:type="spellEnd"/>
+      <w:r>
+        <w:t xml:space="preserve"> </w:t>
+      </w:r>
+      <w:proofErr w:type="spellStart"/>
+      <w:r>
+        <w:t>gán</w:t>
+      </w:r>
+      <w:proofErr w:type="spellEnd"/>
+      <w:r>
+        <w:t xml:space="preserve"> </w:t>
+      </w:r>
+      <w:proofErr w:type="spellStart"/>
+      <w:r>
+        <w:t>giá</w:t>
+      </w:r>
+      <w:proofErr w:type="spellEnd"/>
+      <w:r>
+        <w:t xml:space="preserve"> </w:t>
+      </w:r>
+      <w:proofErr w:type="spellStart"/>
+      <w:r>
+        <w:t>trị</w:t>
+      </w:r>
+      <w:proofErr w:type="spellEnd"/>
+      <w:r>
+        <w:t xml:space="preserve"> </w:t>
+      </w:r>
+      <w:proofErr w:type="spellStart"/>
+      <w:r>
+        <w:t>mặc</w:t>
+      </w:r>
+      <w:proofErr w:type="spellEnd"/>
+      <w:r>
+        <w:t xml:space="preserve"> </w:t>
+      </w:r>
+      <w:proofErr w:type="spellStart"/>
+      <w:r>
+        <w:t>định</w:t>
+      </w:r>
+      <w:proofErr w:type="spellEnd"/>
+      <w:r>
+        <w:t xml:space="preserve"> </w:t>
+      </w:r>
+      <w:proofErr w:type="spellStart"/>
+      <w:r>
+        <w:t>có</w:t>
+      </w:r>
+      <w:proofErr w:type="spellEnd"/>
+      <w:r>
+        <w:t xml:space="preserve"> </w:t>
+      </w:r>
+      <w:proofErr w:type="spellStart"/>
+      <w:r>
+        <w:t>tác</w:t>
+      </w:r>
+      <w:proofErr w:type="spellEnd"/>
+      <w:r>
+        <w:t xml:space="preserve"> </w:t>
+      </w:r>
+      <w:proofErr w:type="spellStart"/>
+      <w:r>
+        <w:t>dụng</w:t>
+      </w:r>
+      <w:proofErr w:type="spellEnd"/>
+      <w:r>
+        <w:t xml:space="preserve"> </w:t>
+      </w:r>
+      <w:proofErr w:type="spellStart"/>
+      <w:r>
+        <w:t>tránh</w:t>
+      </w:r>
+      <w:proofErr w:type="spellEnd"/>
+      <w:r>
+        <w:t xml:space="preserve"> </w:t>
+      </w:r>
+      <w:proofErr w:type="spellStart"/>
+      <w:r>
+        <w:t>lỗi</w:t>
+      </w:r>
+      <w:proofErr w:type="spellEnd"/>
+      <w:r>
+        <w:t xml:space="preserve"> </w:t>
+      </w:r>
+      <w:proofErr w:type="spellStart"/>
+      <w:r>
+        <w:t>khi</w:t>
+      </w:r>
+      <w:proofErr w:type="spellEnd"/>
+      <w:r>
+        <w:t xml:space="preserve"> ta </w:t>
+      </w:r>
+      <w:proofErr w:type="spellStart"/>
+      <w:r>
+        <w:t>quên</w:t>
+      </w:r>
+      <w:proofErr w:type="spellEnd"/>
+      <w:r>
+        <w:t xml:space="preserve"> k </w:t>
+      </w:r>
+      <w:proofErr w:type="spellStart"/>
+      <w:r>
+        <w:t>truyền</w:t>
+      </w:r>
+      <w:proofErr w:type="spellEnd"/>
+      <w:r>
+        <w:t xml:space="preserve"> </w:t>
+      </w:r>
+      <w:proofErr w:type="spellStart"/>
+      <w:r>
+        <w:t>đối</w:t>
+      </w:r>
+      <w:proofErr w:type="spellEnd"/>
+      <w:r>
+        <w:t xml:space="preserve"> </w:t>
+      </w:r>
+      <w:proofErr w:type="spellStart"/>
+      <w:r>
+        <w:t>số</w:t>
+      </w:r>
+      <w:proofErr w:type="spellEnd"/>
+      <w:r>
+        <w:t>.</w:t>
+      </w:r>
+    </w:p>
+    <w:p>
+      <w:pPr>
+        <w:pStyle w:val="ListParagraph"/>
+        <w:numPr>
+          <w:ilvl w:val="0"/>
+          <w:numId w:val="3"/>
+        </w:numPr>
+        <w:spacing w:after="0"/>
+      </w:pPr>
+      <w:proofErr w:type="spellStart"/>
+      <w:r>
+        <w:t>Nếu</w:t>
+      </w:r>
+      <w:proofErr w:type="spellEnd"/>
+      <w:r>
+        <w:t xml:space="preserve"> ta k </w:t>
+      </w:r>
+      <w:proofErr w:type="spellStart"/>
+      <w:r>
+        <w:t>truyền</w:t>
+      </w:r>
+      <w:proofErr w:type="spellEnd"/>
+      <w:r>
+        <w:t xml:space="preserve"> </w:t>
+      </w:r>
+      <w:proofErr w:type="spellStart"/>
+      <w:r>
+        <w:t>đối</w:t>
+      </w:r>
+      <w:proofErr w:type="spellEnd"/>
+      <w:r>
+        <w:t xml:space="preserve"> </w:t>
+      </w:r>
+      <w:proofErr w:type="spellStart"/>
+      <w:r>
+        <w:t>số</w:t>
+      </w:r>
+      <w:proofErr w:type="spellEnd"/>
+      <w:r>
+        <w:t xml:space="preserve"> </w:t>
+      </w:r>
+      <w:proofErr w:type="spellStart"/>
+      <w:r>
+        <w:t>thì</w:t>
+      </w:r>
+      <w:proofErr w:type="spellEnd"/>
+      <w:r>
+        <w:t xml:space="preserve"> </w:t>
+      </w:r>
+      <w:proofErr w:type="spellStart"/>
+      <w:r>
+        <w:t>tham</w:t>
+      </w:r>
+      <w:proofErr w:type="spellEnd"/>
+      <w:r>
+        <w:t xml:space="preserve"> </w:t>
+      </w:r>
+      <w:proofErr w:type="spellStart"/>
+      <w:r>
+        <w:t>số</w:t>
+      </w:r>
+      <w:proofErr w:type="spellEnd"/>
+      <w:r>
+        <w:t xml:space="preserve"> </w:t>
+      </w:r>
+      <w:proofErr w:type="spellStart"/>
+      <w:r>
+        <w:t>sẽ</w:t>
+      </w:r>
+      <w:proofErr w:type="spellEnd"/>
+      <w:r>
+        <w:t xml:space="preserve"> </w:t>
+      </w:r>
+      <w:proofErr w:type="spellStart"/>
+      <w:r>
+        <w:t>đc</w:t>
+      </w:r>
+      <w:proofErr w:type="spellEnd"/>
+      <w:r>
+        <w:t xml:space="preserve"> </w:t>
+      </w:r>
+      <w:proofErr w:type="spellStart"/>
+      <w:r>
+        <w:t>gán</w:t>
+      </w:r>
+      <w:proofErr w:type="spellEnd"/>
+      <w:r>
+        <w:t xml:space="preserve"> </w:t>
+      </w:r>
+      <w:proofErr w:type="spellStart"/>
+      <w:r>
+        <w:t>giá</w:t>
+      </w:r>
+      <w:proofErr w:type="spellEnd"/>
+      <w:r>
+        <w:t xml:space="preserve"> </w:t>
+      </w:r>
+      <w:proofErr w:type="spellStart"/>
+      <w:r>
+        <w:t>trị</w:t>
+      </w:r>
+      <w:proofErr w:type="spellEnd"/>
+      <w:r>
+        <w:t xml:space="preserve"> </w:t>
+      </w:r>
+      <w:proofErr w:type="spellStart"/>
+      <w:r>
+        <w:t>mặc</w:t>
+      </w:r>
+      <w:proofErr w:type="spellEnd"/>
+      <w:r>
+        <w:t xml:space="preserve"> </w:t>
+      </w:r>
+      <w:proofErr w:type="spellStart"/>
+      <w:r>
+        <w:t>định</w:t>
+      </w:r>
+      <w:proofErr w:type="spellEnd"/>
+      <w:r>
+        <w:t xml:space="preserve">. </w:t>
+      </w:r>
+      <w:proofErr w:type="spellStart"/>
+      <w:r>
+        <w:t>Nếu</w:t>
+      </w:r>
+      <w:proofErr w:type="spellEnd"/>
+      <w:r>
+        <w:t xml:space="preserve"> ta </w:t>
+      </w:r>
+      <w:proofErr w:type="spellStart"/>
+      <w:r>
+        <w:t>có</w:t>
+      </w:r>
+      <w:proofErr w:type="spellEnd"/>
+      <w:r>
+        <w:t xml:space="preserve"> </w:t>
+      </w:r>
+      <w:proofErr w:type="spellStart"/>
+      <w:r>
+        <w:t>truyền</w:t>
+      </w:r>
+      <w:proofErr w:type="spellEnd"/>
+      <w:r>
+        <w:t xml:space="preserve"> </w:t>
+      </w:r>
+      <w:proofErr w:type="spellStart"/>
+      <w:r>
+        <w:t>đối</w:t>
+      </w:r>
+      <w:proofErr w:type="spellEnd"/>
+      <w:r>
+        <w:t xml:space="preserve"> </w:t>
+      </w:r>
+      <w:proofErr w:type="spellStart"/>
+      <w:r>
+        <w:t>số</w:t>
+      </w:r>
+      <w:proofErr w:type="spellEnd"/>
+      <w:r>
+        <w:t xml:space="preserve"> </w:t>
+      </w:r>
+      <w:proofErr w:type="spellStart"/>
+      <w:r>
+        <w:t>thì</w:t>
+      </w:r>
+      <w:proofErr w:type="spellEnd"/>
+      <w:r>
+        <w:t xml:space="preserve"> </w:t>
+      </w:r>
+      <w:proofErr w:type="spellStart"/>
+      <w:r>
+        <w:t>tham</w:t>
+      </w:r>
+      <w:proofErr w:type="spellEnd"/>
+      <w:r>
+        <w:t xml:space="preserve"> </w:t>
+      </w:r>
+      <w:proofErr w:type="spellStart"/>
+      <w:r>
+        <w:t>số</w:t>
+      </w:r>
+      <w:proofErr w:type="spellEnd"/>
+      <w:r>
+        <w:t xml:space="preserve"> </w:t>
+      </w:r>
+      <w:proofErr w:type="spellStart"/>
+      <w:r>
+        <w:t>sẽ</w:t>
+      </w:r>
+      <w:proofErr w:type="spellEnd"/>
+      <w:r>
+        <w:t xml:space="preserve"> </w:t>
+      </w:r>
+      <w:proofErr w:type="spellStart"/>
+      <w:r>
+        <w:t>lấy</w:t>
+      </w:r>
+      <w:proofErr w:type="spellEnd"/>
+      <w:r>
+        <w:t xml:space="preserve"> </w:t>
+      </w:r>
+      <w:proofErr w:type="spellStart"/>
+      <w:r>
+        <w:t>giá</w:t>
+      </w:r>
+      <w:proofErr w:type="spellEnd"/>
+      <w:r>
+        <w:t xml:space="preserve"> </w:t>
+      </w:r>
+      <w:proofErr w:type="spellStart"/>
+      <w:r>
+        <w:t>trị</w:t>
+      </w:r>
+      <w:proofErr w:type="spellEnd"/>
+      <w:r>
+        <w:t xml:space="preserve"> </w:t>
+      </w:r>
+      <w:proofErr w:type="spellStart"/>
+      <w:r>
+        <w:t>đc</w:t>
+      </w:r>
+      <w:proofErr w:type="spellEnd"/>
+      <w:r>
+        <w:t xml:space="preserve"> </w:t>
+      </w:r>
+      <w:proofErr w:type="spellStart"/>
+      <w:r>
+        <w:t>truyền</w:t>
+      </w:r>
+      <w:proofErr w:type="spellEnd"/>
+    </w:p>
+    <w:p>
+      <w:pPr>
+        <w:spacing w:after="0"/>
+      </w:pPr>
+    </w:p>
+    <w:p>
+      <w:pPr>
+        <w:spacing w:after="0"/>
+        <w:ind w:firstLine="720"/>
+        <w:rPr>
+          <w:b/>
+          <w:bCs/>
+          <w:color w:val="FF0000"/>
+        </w:rPr>
+      </w:pPr>
+      <w:proofErr w:type="spellStart"/>
+      <w:r>
+        <w:rPr>
+          <w:b/>
+          <w:bCs/>
+          <w:color w:val="FF0000"/>
+        </w:rPr>
+        <w:t>Chú</w:t>
+      </w:r>
+      <w:proofErr w:type="spellEnd"/>
+      <w:r>
+        <w:rPr>
+          <w:b/>
+          <w:bCs/>
+          <w:color w:val="FF0000"/>
+        </w:rPr>
+        <w:t xml:space="preserve"> ý: Khi </w:t>
+      </w:r>
+      <w:proofErr w:type="spellStart"/>
+      <w:r>
+        <w:rPr>
+          <w:b/>
+          <w:bCs/>
+          <w:color w:val="FF0000"/>
+        </w:rPr>
+        <w:t>định</w:t>
+      </w:r>
+      <w:proofErr w:type="spellEnd"/>
+      <w:r>
+        <w:rPr>
+          <w:b/>
+          <w:bCs/>
+          <w:color w:val="FF0000"/>
+        </w:rPr>
+        <w:t xml:space="preserve"> </w:t>
+      </w:r>
+      <w:proofErr w:type="spellStart"/>
+      <w:r>
+        <w:rPr>
+          <w:b/>
+          <w:bCs/>
+          <w:color w:val="FF0000"/>
+        </w:rPr>
+        <w:t>nghĩa</w:t>
+      </w:r>
+      <w:proofErr w:type="spellEnd"/>
+      <w:r>
+        <w:rPr>
+          <w:b/>
+          <w:bCs/>
+          <w:color w:val="FF0000"/>
+        </w:rPr>
+        <w:t xml:space="preserve"> </w:t>
+      </w:r>
+      <w:proofErr w:type="spellStart"/>
+      <w:r>
+        <w:rPr>
+          <w:b/>
+          <w:bCs/>
+          <w:color w:val="FF0000"/>
+        </w:rPr>
+        <w:t>hàm</w:t>
+      </w:r>
+      <w:proofErr w:type="spellEnd"/>
+      <w:r>
+        <w:rPr>
+          <w:b/>
+          <w:bCs/>
+          <w:color w:val="FF0000"/>
+        </w:rPr>
+        <w:t xml:space="preserve"> </w:t>
+      </w:r>
+      <w:proofErr w:type="spellStart"/>
+      <w:r>
+        <w:rPr>
+          <w:b/>
+          <w:bCs/>
+          <w:color w:val="FF0000"/>
+        </w:rPr>
+        <w:t>có</w:t>
+      </w:r>
+      <w:proofErr w:type="spellEnd"/>
+      <w:r>
+        <w:rPr>
+          <w:b/>
+          <w:bCs/>
+          <w:color w:val="FF0000"/>
+        </w:rPr>
+        <w:t xml:space="preserve"> </w:t>
+      </w:r>
+      <w:proofErr w:type="spellStart"/>
+      <w:r>
+        <w:rPr>
+          <w:b/>
+          <w:bCs/>
+          <w:color w:val="FF0000"/>
+        </w:rPr>
+        <w:t>tham</w:t>
+      </w:r>
+      <w:proofErr w:type="spellEnd"/>
+      <w:r>
+        <w:rPr>
+          <w:b/>
+          <w:bCs/>
+          <w:color w:val="FF0000"/>
+        </w:rPr>
+        <w:t xml:space="preserve"> </w:t>
+      </w:r>
+      <w:proofErr w:type="spellStart"/>
+      <w:r>
+        <w:rPr>
+          <w:b/>
+          <w:bCs/>
+          <w:color w:val="FF0000"/>
+        </w:rPr>
+        <w:t>số</w:t>
+      </w:r>
+      <w:proofErr w:type="spellEnd"/>
+      <w:r>
+        <w:rPr>
+          <w:b/>
+          <w:bCs/>
+          <w:color w:val="FF0000"/>
+        </w:rPr>
+        <w:t xml:space="preserve"> </w:t>
+      </w:r>
+      <w:proofErr w:type="spellStart"/>
+      <w:r>
+        <w:rPr>
+          <w:b/>
+          <w:bCs/>
+          <w:color w:val="FF0000"/>
+        </w:rPr>
+        <w:t>mặc</w:t>
+      </w:r>
+      <w:proofErr w:type="spellEnd"/>
+      <w:r>
+        <w:rPr>
+          <w:b/>
+          <w:bCs/>
+          <w:color w:val="FF0000"/>
+        </w:rPr>
+        <w:t xml:space="preserve"> </w:t>
+      </w:r>
+      <w:proofErr w:type="spellStart"/>
+      <w:r>
+        <w:rPr>
+          <w:b/>
+          <w:bCs/>
+          <w:color w:val="FF0000"/>
+        </w:rPr>
+        <w:t>định</w:t>
+      </w:r>
+      <w:proofErr w:type="spellEnd"/>
+      <w:r>
+        <w:rPr>
+          <w:b/>
+          <w:bCs/>
+          <w:color w:val="FF0000"/>
+        </w:rPr>
+        <w:t xml:space="preserve"> </w:t>
+      </w:r>
+      <w:proofErr w:type="spellStart"/>
+      <w:r>
+        <w:rPr>
+          <w:b/>
+          <w:bCs/>
+          <w:color w:val="FF0000"/>
+        </w:rPr>
+        <w:t>các</w:t>
+      </w:r>
+      <w:proofErr w:type="spellEnd"/>
+      <w:r>
+        <w:rPr>
+          <w:b/>
+          <w:bCs/>
+          <w:color w:val="FF0000"/>
+        </w:rPr>
+        <w:t xml:space="preserve"> </w:t>
+      </w:r>
+      <w:proofErr w:type="spellStart"/>
+      <w:r>
+        <w:rPr>
+          <w:b/>
+          <w:bCs/>
+          <w:color w:val="FF0000"/>
+        </w:rPr>
+        <w:t>tham</w:t>
+      </w:r>
+      <w:proofErr w:type="spellEnd"/>
+      <w:r>
+        <w:rPr>
+          <w:b/>
+          <w:bCs/>
+          <w:color w:val="FF0000"/>
+        </w:rPr>
+        <w:t xml:space="preserve"> </w:t>
+      </w:r>
+      <w:proofErr w:type="spellStart"/>
+      <w:r>
+        <w:rPr>
+          <w:b/>
+          <w:bCs/>
+          <w:color w:val="FF0000"/>
+        </w:rPr>
+        <w:t>số</w:t>
+      </w:r>
+      <w:proofErr w:type="spellEnd"/>
+      <w:r>
+        <w:rPr>
+          <w:b/>
+          <w:bCs/>
+          <w:color w:val="FF0000"/>
+        </w:rPr>
+        <w:t xml:space="preserve"> </w:t>
+      </w:r>
+      <w:proofErr w:type="spellStart"/>
+      <w:r>
+        <w:rPr>
+          <w:b/>
+          <w:bCs/>
+          <w:color w:val="FF0000"/>
+        </w:rPr>
+        <w:t>tiếp</w:t>
+      </w:r>
+      <w:proofErr w:type="spellEnd"/>
+      <w:r>
+        <w:rPr>
+          <w:b/>
+          <w:bCs/>
+          <w:color w:val="FF0000"/>
+        </w:rPr>
+        <w:t xml:space="preserve"> </w:t>
+      </w:r>
+      <w:proofErr w:type="spellStart"/>
+      <w:r>
+        <w:rPr>
+          <w:b/>
+          <w:bCs/>
+          <w:color w:val="FF0000"/>
+        </w:rPr>
+        <w:t>theo</w:t>
+      </w:r>
+      <w:proofErr w:type="spellEnd"/>
+      <w:r>
+        <w:rPr>
+          <w:b/>
+          <w:bCs/>
+          <w:color w:val="FF0000"/>
+        </w:rPr>
+        <w:t xml:space="preserve"> cx </w:t>
+      </w:r>
+      <w:proofErr w:type="spellStart"/>
+      <w:r>
+        <w:rPr>
+          <w:b/>
+          <w:bCs/>
+          <w:color w:val="FF0000"/>
+        </w:rPr>
+        <w:t>phải</w:t>
+      </w:r>
+      <w:proofErr w:type="spellEnd"/>
+      <w:r>
+        <w:rPr>
+          <w:b/>
+          <w:bCs/>
+          <w:color w:val="FF0000"/>
+        </w:rPr>
+        <w:t xml:space="preserve"> </w:t>
+      </w:r>
+      <w:proofErr w:type="spellStart"/>
+      <w:r>
+        <w:rPr>
+          <w:b/>
+          <w:bCs/>
+          <w:color w:val="FF0000"/>
+        </w:rPr>
+        <w:t>khai</w:t>
+      </w:r>
+      <w:proofErr w:type="spellEnd"/>
+      <w:r>
+        <w:rPr>
+          <w:b/>
+          <w:bCs/>
+          <w:color w:val="FF0000"/>
+        </w:rPr>
+        <w:t xml:space="preserve"> </w:t>
+      </w:r>
+      <w:proofErr w:type="spellStart"/>
+      <w:r>
+        <w:rPr>
+          <w:b/>
+          <w:bCs/>
+          <w:color w:val="FF0000"/>
+        </w:rPr>
+        <w:t>báo</w:t>
+      </w:r>
+      <w:proofErr w:type="spellEnd"/>
+      <w:r>
+        <w:rPr>
+          <w:b/>
+          <w:bCs/>
+          <w:color w:val="FF0000"/>
+        </w:rPr>
+        <w:t xml:space="preserve"> </w:t>
+      </w:r>
+      <w:proofErr w:type="spellStart"/>
+      <w:r>
+        <w:rPr>
+          <w:b/>
+          <w:bCs/>
+          <w:color w:val="FF0000"/>
+        </w:rPr>
+        <w:t>mặc</w:t>
+      </w:r>
+      <w:proofErr w:type="spellEnd"/>
+      <w:r>
+        <w:rPr>
+          <w:b/>
+          <w:bCs/>
+          <w:color w:val="FF0000"/>
+        </w:rPr>
+        <w:t xml:space="preserve"> </w:t>
+      </w:r>
+      <w:proofErr w:type="spellStart"/>
+      <w:r>
+        <w:rPr>
+          <w:b/>
+          <w:bCs/>
+          <w:color w:val="FF0000"/>
+        </w:rPr>
+        <w:t>định</w:t>
+      </w:r>
+      <w:proofErr w:type="spellEnd"/>
     </w:p>
     <w:sectPr>
       <w:pgSz w:w="12240" w:h="15840"/>
@@ -290,6 +4176,118 @@
     </w:lvl>
   </w:abstractNum>
   <w:abstractNum w:abstractNumId="1" w15:restartNumberingAfterBreak="0">
+    <w:nsid w:val="69373940"/>
+    <w:multiLevelType w:val="hybridMultilevel"/>
+    <w:tmpl w:val="E31A1FB2"/>
+    <w:lvl w:ilvl="0" w:tplc="7CD679E6">
+      <w:numFmt w:val="bullet"/>
+      <w:lvlText w:val="-"/>
+      <w:lvlJc w:val="left"/>
+      <w:pPr>
+        <w:ind w:left="720" w:hanging="360"/>
+      </w:pPr>
+      <w:rPr>
+        <w:rFonts w:ascii="Calibri" w:eastAsiaTheme="minorHAnsi" w:hAnsi="Calibri" w:cs="Calibri" w:hint="default"/>
+      </w:rPr>
+    </w:lvl>
+    <w:lvl w:ilvl="1" w:tplc="04090003" w:tentative="1">
+      <w:start w:val="1"/>
+      <w:numFmt w:val="bullet"/>
+      <w:lvlText w:val="o"/>
+      <w:lvlJc w:val="left"/>
+      <w:pPr>
+        <w:ind w:left="1440" w:hanging="360"/>
+      </w:pPr>
+      <w:rPr>
+        <w:rFonts w:ascii="Courier New" w:hAnsi="Courier New" w:cs="Courier New" w:hint="default"/>
+      </w:rPr>
+    </w:lvl>
+    <w:lvl w:ilvl="2" w:tplc="04090005" w:tentative="1">
+      <w:start w:val="1"/>
+      <w:numFmt w:val="bullet"/>
+      <w:lvlText w:val=""/>
+      <w:lvlJc w:val="left"/>
+      <w:pPr>
+        <w:ind w:left="2160" w:hanging="360"/>
+      </w:pPr>
+      <w:rPr>
+        <w:rFonts w:ascii="Wingdings" w:hAnsi="Wingdings" w:hint="default"/>
+      </w:rPr>
+    </w:lvl>
+    <w:lvl w:ilvl="3" w:tplc="04090001" w:tentative="1">
+      <w:start w:val="1"/>
+      <w:numFmt w:val="bullet"/>
+      <w:lvlText w:val=""/>
+      <w:lvlJc w:val="left"/>
+      <w:pPr>
+        <w:ind w:left="2880" w:hanging="360"/>
+      </w:pPr>
+      <w:rPr>
+        <w:rFonts w:ascii="Symbol" w:hAnsi="Symbol" w:hint="default"/>
+      </w:rPr>
+    </w:lvl>
+    <w:lvl w:ilvl="4" w:tplc="04090003" w:tentative="1">
+      <w:start w:val="1"/>
+      <w:numFmt w:val="bullet"/>
+      <w:lvlText w:val="o"/>
+      <w:lvlJc w:val="left"/>
+      <w:pPr>
+        <w:ind w:left="3600" w:hanging="360"/>
+      </w:pPr>
+      <w:rPr>
+        <w:rFonts w:ascii="Courier New" w:hAnsi="Courier New" w:cs="Courier New" w:hint="default"/>
+      </w:rPr>
+    </w:lvl>
+    <w:lvl w:ilvl="5" w:tplc="04090005" w:tentative="1">
+      <w:start w:val="1"/>
+      <w:numFmt w:val="bullet"/>
+      <w:lvlText w:val=""/>
+      <w:lvlJc w:val="left"/>
+      <w:pPr>
+        <w:ind w:left="4320" w:hanging="360"/>
+      </w:pPr>
+      <w:rPr>
+        <w:rFonts w:ascii="Wingdings" w:hAnsi="Wingdings" w:hint="default"/>
+      </w:rPr>
+    </w:lvl>
+    <w:lvl w:ilvl="6" w:tplc="04090001" w:tentative="1">
+      <w:start w:val="1"/>
+      <w:numFmt w:val="bullet"/>
+      <w:lvlText w:val=""/>
+      <w:lvlJc w:val="left"/>
+      <w:pPr>
+        <w:ind w:left="5040" w:hanging="360"/>
+      </w:pPr>
+      <w:rPr>
+        <w:rFonts w:ascii="Symbol" w:hAnsi="Symbol" w:hint="default"/>
+      </w:rPr>
+    </w:lvl>
+    <w:lvl w:ilvl="7" w:tplc="04090003" w:tentative="1">
+      <w:start w:val="1"/>
+      <w:numFmt w:val="bullet"/>
+      <w:lvlText w:val="o"/>
+      <w:lvlJc w:val="left"/>
+      <w:pPr>
+        <w:ind w:left="5760" w:hanging="360"/>
+      </w:pPr>
+      <w:rPr>
+        <w:rFonts w:ascii="Courier New" w:hAnsi="Courier New" w:cs="Courier New" w:hint="default"/>
+      </w:rPr>
+    </w:lvl>
+    <w:lvl w:ilvl="8" w:tplc="04090005" w:tentative="1">
+      <w:start w:val="1"/>
+      <w:numFmt w:val="bullet"/>
+      <w:lvlText w:val=""/>
+      <w:lvlJc w:val="left"/>
+      <w:pPr>
+        <w:ind w:left="6480" w:hanging="360"/>
+      </w:pPr>
+      <w:rPr>
+        <w:rFonts w:ascii="Wingdings" w:hAnsi="Wingdings" w:hint="default"/>
+      </w:rPr>
+    </w:lvl>
+  </w:abstractNum>
+  <w:abstractNum w:abstractNumId="2" w15:restartNumberingAfterBreak="0">
     <w:nsid w:val="6D1E683B"/>
     <w:multiLevelType w:val="hybridMultilevel"/>
     <w:tmpl w:val="688ADD56"/>
@@ -406,6 +4404,9 @@
     <w:abstractNumId w:val="0"/>
   </w:num>
   <w:num w:numId="2" w16cid:durableId="1725594925">
+    <w:abstractNumId w:val="2"/>
+  </w:num>
+  <w:num w:numId="3" w16cid:durableId="1310015610">
     <w:abstractNumId w:val="1"/>
   </w:num>
 </w:numbering>

</xml_diff>